<commit_message>
V1 pret pour sooumission ieee bf
</commit_message>
<xml_diff>
--- a/MNE3SD25_AUTHENTICATION_ADMIN_DOC_BLOCKCHAIN.docx
+++ b/MNE3SD25_AUTHENTICATION_ADMIN_DOC_BLOCKCHAIN.docx
@@ -218,13 +218,6 @@
           <w:sz w:val="18"/>
           <w:szCs w:val="18"/>
         </w:rPr>
-        <w:t xml:space="preserve">Pr. </w:t>
-      </w:r>
-      <w:r>
-        <w:rPr>
-          <w:sz w:val="18"/>
-          <w:szCs w:val="18"/>
-        </w:rPr>
         <w:t>Sadouanouan M</w:t>
       </w:r>
       <w:r>
@@ -556,7 +549,7 @@
           <w:sz w:val="18"/>
           <w:szCs w:val="18"/>
         </w:rPr>
-        <w:t>Dr. Yaya TRAORE</w:t>
+        <w:t>Yaya TRAORE</w:t>
       </w:r>
       <w:r>
         <w:rPr>
@@ -775,6 +768,12 @@
         <w:t>This solution not only guarantees greater security and integrity for administrative documents, but also offers the ability to verify their authenticity in real time in a simple manner</w:t>
       </w:r>
       <w:r>
+        <w:t xml:space="preserve">. </w:t>
+      </w:r>
+      <w:r>
+        <w:t>Simulations show that it is potentially useful for administration</w:t>
+      </w:r>
+      <w:r>
         <w:t>.</w:t>
       </w:r>
     </w:p>
@@ -1756,7 +1755,15 @@
       </w:r>
       <w:proofErr w:type="spellStart"/>
       <w:r>
-        <w:t>transparency and decentrali</w:t>
+        <w:t>transparency</w:t>
+      </w:r>
+      <w:proofErr w:type="spellEnd"/>
+      <w:r>
+        <w:t xml:space="preserve"> and </w:t>
+      </w:r>
+      <w:proofErr w:type="spellStart"/>
+      <w:r>
+        <w:t>decentrali</w:t>
       </w:r>
       <w:r>
         <w:t>z</w:t>
@@ -3261,6 +3268,124 @@
       <w:r>
         <w:t>.</w:t>
       </w:r>
+      <w:r>
+        <w:t xml:space="preserve"> </w:t>
+      </w:r>
+      <w:r>
+        <w:t xml:space="preserve">In line </w:t>
+      </w:r>
+      <w:proofErr w:type="spellStart"/>
+      <w:r>
+        <w:t>with</w:t>
+      </w:r>
+      <w:proofErr w:type="spellEnd"/>
+      <w:r>
+        <w:t xml:space="preserve"> </w:t>
+      </w:r>
+      <w:proofErr w:type="spellStart"/>
+      <w:r>
+        <w:t>this</w:t>
+      </w:r>
+      <w:proofErr w:type="spellEnd"/>
+      <w:r>
+        <w:t xml:space="preserve"> </w:t>
+      </w:r>
+      <w:proofErr w:type="spellStart"/>
+      <w:r>
+        <w:t>dynamic</w:t>
+      </w:r>
+      <w:proofErr w:type="spellEnd"/>
+      <w:r>
+        <w:t xml:space="preserve">, Ethereum 2.0 </w:t>
+      </w:r>
+      <w:proofErr w:type="spellStart"/>
+      <w:r>
+        <w:t>regularly</w:t>
+      </w:r>
+      <w:proofErr w:type="spellEnd"/>
+      <w:r>
+        <w:t xml:space="preserve"> </w:t>
+      </w:r>
+      <w:proofErr w:type="spellStart"/>
+      <w:r>
+        <w:t>introduces</w:t>
+      </w:r>
+      <w:proofErr w:type="spellEnd"/>
+      <w:r>
+        <w:t xml:space="preserve"> </w:t>
+      </w:r>
+      <w:proofErr w:type="spellStart"/>
+      <w:r>
+        <w:t>numerous</w:t>
+      </w:r>
+      <w:proofErr w:type="spellEnd"/>
+      <w:r>
+        <w:t xml:space="preserve"> </w:t>
+      </w:r>
+      <w:proofErr w:type="spellStart"/>
+      <w:r>
+        <w:t>developments</w:t>
+      </w:r>
+      <w:proofErr w:type="spellEnd"/>
+      <w:r>
+        <w:t xml:space="preserve">, </w:t>
+      </w:r>
+      <w:proofErr w:type="spellStart"/>
+      <w:r>
+        <w:t>such</w:t>
+      </w:r>
+      <w:proofErr w:type="spellEnd"/>
+      <w:r>
+        <w:t xml:space="preserve"> as </w:t>
+      </w:r>
+      <w:proofErr w:type="spellStart"/>
+      <w:r>
+        <w:t>its</w:t>
+      </w:r>
+      <w:proofErr w:type="spellEnd"/>
+      <w:r>
+        <w:t xml:space="preserve"> May 7, 2025 update via the </w:t>
+      </w:r>
+      <w:proofErr w:type="spellStart"/>
+      <w:r>
+        <w:t>Pectra</w:t>
+      </w:r>
+      <w:proofErr w:type="spellEnd"/>
+      <w:r>
+        <w:t xml:space="preserve"> hard fork, </w:t>
+      </w:r>
+      <w:proofErr w:type="spellStart"/>
+      <w:r>
+        <w:t>which</w:t>
+      </w:r>
+      <w:proofErr w:type="spellEnd"/>
+      <w:r>
+        <w:t xml:space="preserve"> </w:t>
+      </w:r>
+      <w:proofErr w:type="spellStart"/>
+      <w:r>
+        <w:t>makes</w:t>
+      </w:r>
+      <w:proofErr w:type="spellEnd"/>
+      <w:r>
+        <w:t xml:space="preserve"> the network more </w:t>
+      </w:r>
+      <w:proofErr w:type="spellStart"/>
+      <w:r>
+        <w:t>secure</w:t>
+      </w:r>
+      <w:proofErr w:type="spellEnd"/>
+      <w:r>
+        <w:t>, accessible, and user-</w:t>
+      </w:r>
+      <w:proofErr w:type="spellStart"/>
+      <w:r>
+        <w:t>friendly</w:t>
+      </w:r>
+      <w:proofErr w:type="spellEnd"/>
+      <w:r>
+        <w:t>.</w:t>
+      </w:r>
     </w:p>
     <w:p>
       <w:pPr>
@@ -4317,10 +4442,7 @@
       </w:r>
       <w:proofErr w:type="spellEnd"/>
       <w:r>
-        <w:t xml:space="preserve"> or </w:t>
-      </w:r>
-      <w:r>
-        <w:t xml:space="preserve">certifies </w:t>
+        <w:t xml:space="preserve"> or certifies </w:t>
       </w:r>
       <w:proofErr w:type="spellStart"/>
       <w:r>
@@ -5516,7 +5638,53 @@
       </w:r>
       <w:proofErr w:type="spellEnd"/>
       <w:r>
-        <w:t xml:space="preserve"> format. </w:t>
+        <w:t xml:space="preserve"> format</w:t>
+      </w:r>
+      <w:r>
+        <w:t xml:space="preserve">. </w:t>
+      </w:r>
+      <w:r>
+        <w:t xml:space="preserve">The </w:t>
+      </w:r>
+      <w:proofErr w:type="spellStart"/>
+      <w:r>
+        <w:t>author</w:t>
+      </w:r>
+      <w:proofErr w:type="spellEnd"/>
+      <w:r>
+        <w:t xml:space="preserve"> </w:t>
+      </w:r>
+      <w:proofErr w:type="spellStart"/>
+      <w:r>
+        <w:t>opted</w:t>
+      </w:r>
+      <w:proofErr w:type="spellEnd"/>
+      <w:r>
+        <w:t xml:space="preserve"> for the Proof of </w:t>
+      </w:r>
+      <w:proofErr w:type="spellStart"/>
+      <w:r>
+        <w:t>Authority</w:t>
+      </w:r>
+      <w:proofErr w:type="spellEnd"/>
+      <w:r>
+        <w:t xml:space="preserve"> (</w:t>
+      </w:r>
+      <w:proofErr w:type="spellStart"/>
+      <w:r>
+        <w:t>PoA</w:t>
+      </w:r>
+      <w:proofErr w:type="spellEnd"/>
+      <w:r>
+        <w:t xml:space="preserve">) consensus </w:t>
+      </w:r>
+      <w:proofErr w:type="spellStart"/>
+      <w:r>
+        <w:t>protocol</w:t>
+      </w:r>
+      <w:proofErr w:type="spellEnd"/>
+      <w:r>
+        <w:t xml:space="preserve">. </w:t>
       </w:r>
       <w:r>
         <w:rPr>
@@ -5586,7 +5754,7 @@
       </w:r>
       <w:proofErr w:type="spellEnd"/>
       <w:r>
-        <w:t xml:space="preserve"> reports (SDSEL) in the Ethereum blockchain via a smart </w:t>
+        <w:t xml:space="preserve"> reports in the Ethereum blockchain via a smart </w:t>
       </w:r>
       <w:proofErr w:type="spellStart"/>
       <w:r>
@@ -5758,6 +5926,7 @@
       </w:r>
       <w:proofErr w:type="spellStart"/>
       <w:r>
+        <w:lastRenderedPageBreak/>
         <w:t>transparently</w:t>
       </w:r>
       <w:proofErr w:type="spellEnd"/>
@@ -5810,7 +5979,6 @@
         <w:pStyle w:val="Titre1"/>
       </w:pPr>
       <w:r>
-        <w:lastRenderedPageBreak/>
         <w:t>M</w:t>
       </w:r>
       <w:r>
@@ -5906,7 +6074,7 @@
           <w:noProof/>
         </w:rPr>
         <w:drawing>
-          <wp:inline distT="0" distB="0" distL="0" distR="0" wp14:anchorId="6BDEFE83" wp14:editId="187E6233">
+          <wp:inline distT="0" distB="0" distL="0" distR="0" wp14:anchorId="6BDEFE83" wp14:editId="648629F8">
             <wp:extent cx="3089910" cy="1073110"/>
             <wp:effectExtent l="0" t="0" r="0" b="0"/>
             <wp:docPr id="164742294" name="Image 1"/>
@@ -6065,7 +6233,7 @@
           <w:noProof/>
         </w:rPr>
         <w:drawing>
-          <wp:inline distT="0" distB="0" distL="0" distR="0" wp14:anchorId="41285641" wp14:editId="162EB264">
+          <wp:inline distT="0" distB="0" distL="0" distR="0" wp14:anchorId="41285641" wp14:editId="6D43FE78">
             <wp:extent cx="3083955" cy="1492624"/>
             <wp:effectExtent l="0" t="0" r="2540" b="6350"/>
             <wp:docPr id="2143132312" name="Image 1"/>
@@ -6126,7 +6294,7 @@
         <w:pStyle w:val="Corpsdetexte"/>
       </w:pPr>
       <w:r>
-        <w:t xml:space="preserve">In </w:t>
+        <w:t xml:space="preserve">The process for </w:t>
       </w:r>
       <w:proofErr w:type="spellStart"/>
       <w:r>
@@ -6134,7 +6302,49 @@
       </w:r>
       <w:proofErr w:type="spellEnd"/>
       <w:r>
-        <w:t xml:space="preserve"> phase 1, the </w:t>
+        <w:t xml:space="preserve"> phase 1 </w:t>
+      </w:r>
+      <w:proofErr w:type="spellStart"/>
+      <w:r>
+        <w:t>is</w:t>
+      </w:r>
+      <w:proofErr w:type="spellEnd"/>
+      <w:r>
+        <w:t xml:space="preserve"> </w:t>
+      </w:r>
+      <w:proofErr w:type="spellStart"/>
+      <w:r>
+        <w:t>described</w:t>
+      </w:r>
+      <w:proofErr w:type="spellEnd"/>
+      <w:r>
+        <w:t xml:space="preserve"> as </w:t>
+      </w:r>
+      <w:proofErr w:type="spellStart"/>
+      <w:r>
+        <w:t>follows</w:t>
+      </w:r>
+      <w:proofErr w:type="spellEnd"/>
+      <w:r>
+        <w:t>:</w:t>
+      </w:r>
+      <w:r>
+        <w:t xml:space="preserve"> </w:t>
+      </w:r>
+    </w:p>
+    <w:p>
+      <w:pPr>
+        <w:pStyle w:val="Corpsdetexte"/>
+        <w:numPr>
+          <w:ilvl w:val="0"/>
+          <w:numId w:val="25"/>
+        </w:numPr>
+      </w:pPr>
+      <w:r>
+        <w:t>T</w:t>
+      </w:r>
+      <w:r>
+        <w:t xml:space="preserve">he </w:t>
       </w:r>
       <w:proofErr w:type="spellStart"/>
       <w:r>
@@ -6158,7 +6368,18 @@
       </w:r>
       <w:proofErr w:type="spellEnd"/>
       <w:r>
-        <w:t xml:space="preserve"> keys via the </w:t>
+        <w:t xml:space="preserve"> keys </w:t>
+      </w:r>
+      <w:proofErr w:type="spellStart"/>
+      <w:r>
+        <w:t>through</w:t>
+      </w:r>
+      <w:proofErr w:type="spellEnd"/>
+      <w:r>
+        <w:t xml:space="preserve"> </w:t>
+      </w:r>
+      <w:r>
+        <w:t xml:space="preserve">the </w:t>
       </w:r>
       <w:proofErr w:type="spellStart"/>
       <w:r>
@@ -6187,10 +6408,186 @@
         <w:t>)</w:t>
       </w:r>
       <w:r>
+        <w:t xml:space="preserve"> back office</w:t>
+      </w:r>
+      <w:r>
         <w:t xml:space="preserve">. </w:t>
       </w:r>
       <w:proofErr w:type="spellStart"/>
       <w:r>
+        <w:t>These</w:t>
+      </w:r>
+      <w:proofErr w:type="spellEnd"/>
+      <w:r>
+        <w:t xml:space="preserve"> keys must not</w:t>
+      </w:r>
+      <w:r>
+        <w:t xml:space="preserve"> </w:t>
+      </w:r>
+      <w:proofErr w:type="spellStart"/>
+      <w:r>
+        <w:t>be</w:t>
+      </w:r>
+      <w:proofErr w:type="spellEnd"/>
+      <w:r>
+        <w:t xml:space="preserve"> </w:t>
+      </w:r>
+      <w:proofErr w:type="spellStart"/>
+      <w:r>
+        <w:t>lost</w:t>
+      </w:r>
+      <w:proofErr w:type="spellEnd"/>
+      <w:r>
+        <w:t xml:space="preserve">, and the </w:t>
+      </w:r>
+      <w:proofErr w:type="spellStart"/>
+      <w:r>
+        <w:t>private</w:t>
+      </w:r>
+      <w:proofErr w:type="spellEnd"/>
+      <w:r>
+        <w:t xml:space="preserve"> key must </w:t>
+      </w:r>
+      <w:proofErr w:type="spellStart"/>
+      <w:r>
+        <w:t>be</w:t>
+      </w:r>
+      <w:proofErr w:type="spellEnd"/>
+      <w:r>
+        <w:t xml:space="preserve"> </w:t>
+      </w:r>
+      <w:proofErr w:type="spellStart"/>
+      <w:r>
+        <w:t>carefully</w:t>
+      </w:r>
+      <w:proofErr w:type="spellEnd"/>
+      <w:r>
+        <w:t xml:space="preserve"> </w:t>
+      </w:r>
+      <w:proofErr w:type="spellStart"/>
+      <w:r>
+        <w:t>stored</w:t>
+      </w:r>
+      <w:proofErr w:type="spellEnd"/>
+      <w:r>
+        <w:t>.</w:t>
+      </w:r>
+    </w:p>
+    <w:p>
+      <w:pPr>
+        <w:pStyle w:val="Corpsdetexte"/>
+        <w:numPr>
+          <w:ilvl w:val="0"/>
+          <w:numId w:val="25"/>
+        </w:numPr>
+      </w:pPr>
+      <w:r>
+        <w:t xml:space="preserve"> </w:t>
+      </w:r>
+      <w:r>
+        <w:t xml:space="preserve">The </w:t>
+      </w:r>
+      <w:proofErr w:type="spellStart"/>
+      <w:r>
+        <w:t>author</w:t>
+      </w:r>
+      <w:proofErr w:type="spellEnd"/>
+      <w:r>
+        <w:t xml:space="preserve"> </w:t>
+      </w:r>
+      <w:proofErr w:type="spellStart"/>
+      <w:r>
+        <w:t>integrates</w:t>
+      </w:r>
+      <w:proofErr w:type="spellEnd"/>
+      <w:r>
+        <w:t xml:space="preserve"> </w:t>
+      </w:r>
+      <w:proofErr w:type="spellStart"/>
+      <w:r>
+        <w:t>their</w:t>
+      </w:r>
+      <w:proofErr w:type="spellEnd"/>
+      <w:r>
+        <w:t xml:space="preserve"> public key </w:t>
+      </w:r>
+      <w:proofErr w:type="spellStart"/>
+      <w:r>
+        <w:t>into</w:t>
+      </w:r>
+      <w:proofErr w:type="spellEnd"/>
+      <w:r>
+        <w:t xml:space="preserve"> the document </w:t>
+      </w:r>
+      <w:proofErr w:type="spellStart"/>
+      <w:r>
+        <w:t>so</w:t>
+      </w:r>
+      <w:proofErr w:type="spellEnd"/>
+      <w:r>
+        <w:t xml:space="preserve"> </w:t>
+      </w:r>
+      <w:proofErr w:type="spellStart"/>
+      <w:r>
+        <w:t>that</w:t>
+      </w:r>
+      <w:proofErr w:type="spellEnd"/>
+      <w:r>
+        <w:t xml:space="preserve"> </w:t>
+      </w:r>
+      <w:proofErr w:type="spellStart"/>
+      <w:r>
+        <w:t>it</w:t>
+      </w:r>
+      <w:proofErr w:type="spellEnd"/>
+      <w:r>
+        <w:t xml:space="preserve"> </w:t>
+      </w:r>
+      <w:proofErr w:type="spellStart"/>
+      <w:r>
+        <w:t>is</w:t>
+      </w:r>
+      <w:proofErr w:type="spellEnd"/>
+      <w:r>
+        <w:t xml:space="preserve"> visible. </w:t>
+      </w:r>
+      <w:proofErr w:type="spellStart"/>
+      <w:r>
+        <w:t>However</w:t>
+      </w:r>
+      <w:proofErr w:type="spellEnd"/>
+      <w:r>
+        <w:t xml:space="preserve">, </w:t>
+      </w:r>
+      <w:proofErr w:type="spellStart"/>
+      <w:r>
+        <w:t>this</w:t>
+      </w:r>
+      <w:proofErr w:type="spellEnd"/>
+      <w:r>
+        <w:t xml:space="preserve"> </w:t>
+      </w:r>
+      <w:proofErr w:type="spellStart"/>
+      <w:r>
+        <w:t>remains</w:t>
+      </w:r>
+      <w:proofErr w:type="spellEnd"/>
+      <w:r>
+        <w:t xml:space="preserve"> </w:t>
+      </w:r>
+      <w:proofErr w:type="spellStart"/>
+      <w:r>
+        <w:t>optional</w:t>
+      </w:r>
+      <w:proofErr w:type="spellEnd"/>
+      <w:r>
+        <w:t>.</w:t>
+      </w:r>
+      <w:r>
+        <w:t xml:space="preserve"> </w:t>
+      </w:r>
+      <w:proofErr w:type="spellStart"/>
+      <w:r>
         <w:t>They</w:t>
       </w:r>
       <w:proofErr w:type="spellEnd"/>
@@ -6199,19 +6596,25 @@
       </w:r>
       <w:proofErr w:type="spellStart"/>
       <w:r>
-        <w:t>integrate</w:t>
-      </w:r>
-      <w:proofErr w:type="spellEnd"/>
-      <w:r>
-        <w:t xml:space="preserve"> (</w:t>
-      </w:r>
-      <w:proofErr w:type="spellStart"/>
-      <w:r>
-        <w:t>optionally</w:t>
-      </w:r>
-      <w:proofErr w:type="spellEnd"/>
-      <w:r>
-        <w:t xml:space="preserve">) </w:t>
+        <w:t>then</w:t>
+      </w:r>
+      <w:proofErr w:type="spellEnd"/>
+      <w:r>
+        <w:t xml:space="preserve"> upload (via the DApp back office) the final PDF or Word version of the</w:t>
+      </w:r>
+      <w:r>
+        <w:t xml:space="preserve"> </w:t>
+      </w:r>
+      <w:r>
+        <w:t xml:space="preserve">document </w:t>
+      </w:r>
+      <w:proofErr w:type="spellStart"/>
+      <w:r>
+        <w:t>containing</w:t>
+      </w:r>
+      <w:proofErr w:type="spellEnd"/>
+      <w:r>
+        <w:t xml:space="preserve"> </w:t>
       </w:r>
       <w:proofErr w:type="spellStart"/>
       <w:r>
@@ -6219,35 +6622,185 @@
       </w:r>
       <w:proofErr w:type="spellEnd"/>
       <w:r>
-        <w:t xml:space="preserve"> public key </w:t>
-      </w:r>
-      <w:proofErr w:type="spellStart"/>
-      <w:r>
-        <w:t>into</w:t>
-      </w:r>
-      <w:proofErr w:type="spellEnd"/>
-      <w:r>
-        <w:t xml:space="preserve"> the document </w:t>
-      </w:r>
-      <w:proofErr w:type="spellStart"/>
-      <w:r>
-        <w:t>so</w:t>
-      </w:r>
-      <w:proofErr w:type="spellEnd"/>
-      <w:r>
-        <w:t xml:space="preserve"> </w:t>
-      </w:r>
-      <w:proofErr w:type="spellStart"/>
-      <w:r>
-        <w:t>that</w:t>
-      </w:r>
-      <w:proofErr w:type="spellEnd"/>
-      <w:r>
-        <w:t xml:space="preserve"> </w:t>
-      </w:r>
-      <w:proofErr w:type="spellStart"/>
-      <w:r>
-        <w:t>it</w:t>
+        <w:t xml:space="preserve"> public key. </w:t>
+      </w:r>
+      <w:proofErr w:type="spellStart"/>
+      <w:r>
+        <w:t>During</w:t>
+      </w:r>
+      <w:proofErr w:type="spellEnd"/>
+      <w:r>
+        <w:t xml:space="preserve"> the upload, </w:t>
+      </w:r>
+      <w:proofErr w:type="spellStart"/>
+      <w:r>
+        <w:t>they</w:t>
+      </w:r>
+      <w:proofErr w:type="spellEnd"/>
+      <w:r>
+        <w:t xml:space="preserve"> enter the key pair. The</w:t>
+      </w:r>
+      <w:r>
+        <w:t xml:space="preserve"> </w:t>
+      </w:r>
+      <w:r>
+        <w:t xml:space="preserve">front end </w:t>
+      </w:r>
+      <w:proofErr w:type="spellStart"/>
+      <w:r>
+        <w:t>transmits</w:t>
+      </w:r>
+      <w:proofErr w:type="spellEnd"/>
+      <w:r>
+        <w:t xml:space="preserve"> </w:t>
+      </w:r>
+      <w:proofErr w:type="spellStart"/>
+      <w:r>
+        <w:t>this</w:t>
+      </w:r>
+      <w:proofErr w:type="spellEnd"/>
+      <w:r>
+        <w:t xml:space="preserve"> data to the DApp back end.</w:t>
+      </w:r>
+    </w:p>
+    <w:p>
+      <w:pPr>
+        <w:pStyle w:val="Corpsdetexte"/>
+        <w:numPr>
+          <w:ilvl w:val="0"/>
+          <w:numId w:val="25"/>
+        </w:numPr>
+      </w:pPr>
+      <w:r>
+        <w:t xml:space="preserve">The backend </w:t>
+      </w:r>
+      <w:proofErr w:type="spellStart"/>
+      <w:r>
+        <w:t>extracts</w:t>
+      </w:r>
+      <w:proofErr w:type="spellEnd"/>
+      <w:r>
+        <w:t xml:space="preserve"> the (</w:t>
+      </w:r>
+      <w:proofErr w:type="spellStart"/>
+      <w:r>
+        <w:t>text</w:t>
+      </w:r>
+      <w:proofErr w:type="spellEnd"/>
+      <w:r>
+        <w:t xml:space="preserve">) content of the </w:t>
+      </w:r>
+      <w:proofErr w:type="spellStart"/>
+      <w:r>
+        <w:t>uploaded</w:t>
+      </w:r>
+      <w:proofErr w:type="spellEnd"/>
+      <w:r>
+        <w:t xml:space="preserve"> file and </w:t>
+      </w:r>
+      <w:proofErr w:type="spellStart"/>
+      <w:r>
+        <w:t>calculates</w:t>
+      </w:r>
+      <w:proofErr w:type="spellEnd"/>
+      <w:r>
+        <w:t xml:space="preserve"> a hash (or digital </w:t>
+      </w:r>
+      <w:proofErr w:type="spellStart"/>
+      <w:r>
+        <w:t>fingerprint</w:t>
+      </w:r>
+      <w:proofErr w:type="spellEnd"/>
+      <w:r>
+        <w:t>)</w:t>
+      </w:r>
+      <w:r>
+        <w:t xml:space="preserve"> </w:t>
+      </w:r>
+      <w:r>
+        <w:t xml:space="preserve">of </w:t>
+      </w:r>
+      <w:proofErr w:type="spellStart"/>
+      <w:r>
+        <w:t>this</w:t>
+      </w:r>
+      <w:proofErr w:type="spellEnd"/>
+      <w:r>
+        <w:t xml:space="preserve"> content. The backend </w:t>
+      </w:r>
+      <w:proofErr w:type="spellStart"/>
+      <w:r>
+        <w:t>then</w:t>
+      </w:r>
+      <w:proofErr w:type="spellEnd"/>
+      <w:r>
+        <w:t xml:space="preserve"> </w:t>
+      </w:r>
+      <w:proofErr w:type="spellStart"/>
+      <w:r>
+        <w:t>encrypts</w:t>
+      </w:r>
+      <w:proofErr w:type="spellEnd"/>
+      <w:r>
+        <w:t xml:space="preserve"> the </w:t>
+      </w:r>
+      <w:proofErr w:type="spellStart"/>
+      <w:r>
+        <w:t>calculated</w:t>
+      </w:r>
+      <w:proofErr w:type="spellEnd"/>
+      <w:r>
+        <w:t xml:space="preserve"> hash </w:t>
+      </w:r>
+      <w:proofErr w:type="spellStart"/>
+      <w:r>
+        <w:t>with</w:t>
+      </w:r>
+      <w:proofErr w:type="spellEnd"/>
+      <w:r>
+        <w:t xml:space="preserve"> the </w:t>
+      </w:r>
+      <w:proofErr w:type="spellStart"/>
+      <w:r>
+        <w:t>author's</w:t>
+      </w:r>
+      <w:proofErr w:type="spellEnd"/>
+      <w:r>
+        <w:t xml:space="preserve"> </w:t>
+      </w:r>
+      <w:proofErr w:type="spellStart"/>
+      <w:r>
+        <w:t>private</w:t>
+      </w:r>
+      <w:proofErr w:type="spellEnd"/>
+      <w:r>
+        <w:t xml:space="preserve"> key.</w:t>
+      </w:r>
+      <w:r>
+        <w:t xml:space="preserve"> </w:t>
+      </w:r>
+      <w:r>
+        <w:t xml:space="preserve">This </w:t>
+      </w:r>
+      <w:proofErr w:type="spellStart"/>
+      <w:r>
+        <w:t>produces</w:t>
+      </w:r>
+      <w:proofErr w:type="spellEnd"/>
+      <w:r>
+        <w:t xml:space="preserve"> a </w:t>
+      </w:r>
+      <w:proofErr w:type="spellStart"/>
+      <w:r>
+        <w:t>signed</w:t>
+      </w:r>
+      <w:proofErr w:type="spellEnd"/>
+      <w:r>
+        <w:t xml:space="preserve"> hash, </w:t>
+      </w:r>
+      <w:proofErr w:type="spellStart"/>
+      <w:r>
+        <w:t>which</w:t>
       </w:r>
       <w:proofErr w:type="spellEnd"/>
       <w:r>
@@ -6259,7 +6812,73 @@
       </w:r>
       <w:proofErr w:type="spellEnd"/>
       <w:r>
-        <w:t xml:space="preserve"> visible, </w:t>
+        <w:t xml:space="preserve"> the </w:t>
+      </w:r>
+      <w:proofErr w:type="spellStart"/>
+      <w:r>
+        <w:t>document's</w:t>
+      </w:r>
+      <w:proofErr w:type="spellEnd"/>
+      <w:r>
+        <w:t xml:space="preserve"> digital signature.</w:t>
+      </w:r>
+      <w:r>
+        <w:t xml:space="preserve"> </w:t>
+      </w:r>
+      <w:r>
+        <w:t xml:space="preserve">This data (the </w:t>
+      </w:r>
+      <w:proofErr w:type="spellStart"/>
+      <w:r>
+        <w:t>raw</w:t>
+      </w:r>
+      <w:proofErr w:type="spellEnd"/>
+      <w:r>
+        <w:t xml:space="preserve"> hash, the </w:t>
+      </w:r>
+      <w:proofErr w:type="spellStart"/>
+      <w:r>
+        <w:t>signed</w:t>
+      </w:r>
+      <w:proofErr w:type="spellEnd"/>
+      <w:r>
+        <w:t xml:space="preserve"> hash, and the </w:t>
+      </w:r>
+      <w:proofErr w:type="spellStart"/>
+      <w:r>
+        <w:t>author's</w:t>
+      </w:r>
+      <w:proofErr w:type="spellEnd"/>
+      <w:r>
+        <w:t xml:space="preserve"> public key) </w:t>
+      </w:r>
+      <w:proofErr w:type="spellStart"/>
+      <w:r>
+        <w:t>is</w:t>
+      </w:r>
+      <w:proofErr w:type="spellEnd"/>
+      <w:r>
+        <w:t xml:space="preserve"> </w:t>
+      </w:r>
+      <w:proofErr w:type="spellStart"/>
+      <w:r>
+        <w:t>encoded</w:t>
+      </w:r>
+      <w:proofErr w:type="spellEnd"/>
+      <w:r>
+        <w:t xml:space="preserve"> and sent back to the DApp frontend.</w:t>
+      </w:r>
+    </w:p>
+    <w:p>
+      <w:pPr>
+        <w:pStyle w:val="Corpsdetexte"/>
+        <w:numPr>
+          <w:ilvl w:val="0"/>
+          <w:numId w:val="25"/>
+        </w:numPr>
+      </w:pPr>
+      <w:r>
+        <w:t xml:space="preserve">The frontend </w:t>
       </w:r>
       <w:proofErr w:type="spellStart"/>
       <w:r>
@@ -6267,75 +6886,11 @@
       </w:r>
       <w:proofErr w:type="spellEnd"/>
       <w:r>
-        <w:t xml:space="preserve"> upload the final PDF or Word version of the document to the DApp, </w:t>
-      </w:r>
-      <w:proofErr w:type="spellStart"/>
-      <w:r>
-        <w:t>entering</w:t>
-      </w:r>
-      <w:proofErr w:type="spellEnd"/>
-      <w:r>
-        <w:t xml:space="preserve"> the key pair. The DApp </w:t>
-      </w:r>
-      <w:proofErr w:type="spellStart"/>
-      <w:r>
-        <w:t>extracts</w:t>
-      </w:r>
-      <w:proofErr w:type="spellEnd"/>
-      <w:r>
-        <w:t xml:space="preserve"> the (</w:t>
-      </w:r>
-      <w:proofErr w:type="spellStart"/>
-      <w:r>
-        <w:t>text</w:t>
-      </w:r>
-      <w:proofErr w:type="spellEnd"/>
-      <w:r>
-        <w:t xml:space="preserve">) content of the </w:t>
-      </w:r>
-      <w:proofErr w:type="spellStart"/>
-      <w:r>
-        <w:t>uploaded</w:t>
-      </w:r>
-      <w:proofErr w:type="spellEnd"/>
-      <w:r>
-        <w:t xml:space="preserve"> file, </w:t>
-      </w:r>
-      <w:proofErr w:type="spellStart"/>
-      <w:r>
-        <w:t>calculates</w:t>
-      </w:r>
-      <w:proofErr w:type="spellEnd"/>
-      <w:r>
-        <w:t xml:space="preserve"> the hash of </w:t>
-      </w:r>
-      <w:proofErr w:type="spellStart"/>
-      <w:r>
-        <w:t>this</w:t>
-      </w:r>
-      <w:proofErr w:type="spellEnd"/>
-      <w:r>
-        <w:t xml:space="preserve"> content, and </w:t>
-      </w:r>
-      <w:proofErr w:type="spellStart"/>
-      <w:r>
-        <w:t>encrypts</w:t>
-      </w:r>
-      <w:proofErr w:type="spellEnd"/>
-      <w:r>
-        <w:t xml:space="preserve"> </w:t>
-      </w:r>
-      <w:proofErr w:type="spellStart"/>
-      <w:r>
-        <w:t>it</w:t>
-      </w:r>
-      <w:proofErr w:type="spellEnd"/>
-      <w:r>
-        <w:t xml:space="preserve"> </w:t>
-      </w:r>
-      <w:proofErr w:type="spellStart"/>
-      <w:r>
-        <w:t>with</w:t>
+        <w:t xml:space="preserve"> </w:t>
+      </w:r>
+      <w:proofErr w:type="spellStart"/>
+      <w:r>
+        <w:t>transfers</w:t>
       </w:r>
       <w:proofErr w:type="spellEnd"/>
       <w:r>
@@ -6343,27 +6898,35 @@
       </w:r>
       <w:proofErr w:type="spellStart"/>
       <w:r>
-        <w:t>author's</w:t>
-      </w:r>
-      <w:proofErr w:type="spellEnd"/>
-      <w:r>
-        <w:t xml:space="preserve"> </w:t>
-      </w:r>
-      <w:proofErr w:type="spellStart"/>
-      <w:r>
-        <w:t>private</w:t>
-      </w:r>
-      <w:proofErr w:type="spellEnd"/>
-      <w:r>
-        <w:t xml:space="preserve"> key. This </w:t>
-      </w:r>
-      <w:proofErr w:type="spellStart"/>
-      <w:r>
-        <w:t>produces</w:t>
-      </w:r>
-      <w:proofErr w:type="spellEnd"/>
-      <w:r>
-        <w:t xml:space="preserve"> a </w:t>
+        <w:t>encoded</w:t>
+      </w:r>
+      <w:proofErr w:type="spellEnd"/>
+      <w:r>
+        <w:t xml:space="preserve"> data </w:t>
+      </w:r>
+      <w:proofErr w:type="spellStart"/>
+      <w:r>
+        <w:t>received</w:t>
+      </w:r>
+      <w:proofErr w:type="spellEnd"/>
+      <w:r>
+        <w:t xml:space="preserve"> </w:t>
+      </w:r>
+      <w:proofErr w:type="spellStart"/>
+      <w:r>
+        <w:t>from</w:t>
+      </w:r>
+      <w:proofErr w:type="spellEnd"/>
+      <w:r>
+        <w:t xml:space="preserve"> the backend (</w:t>
+      </w:r>
+      <w:proofErr w:type="spellStart"/>
+      <w:r>
+        <w:t>raw</w:t>
+      </w:r>
+      <w:proofErr w:type="spellEnd"/>
+      <w:r>
+        <w:t xml:space="preserve"> hash, </w:t>
       </w:r>
       <w:proofErr w:type="spellStart"/>
       <w:r>
@@ -6371,71 +6934,21 @@
       </w:r>
       <w:proofErr w:type="spellEnd"/>
       <w:r>
-        <w:t xml:space="preserve"> hash—the </w:t>
-      </w:r>
-      <w:proofErr w:type="spellStart"/>
-      <w:r>
-        <w:t>document's</w:t>
-      </w:r>
-      <w:proofErr w:type="spellEnd"/>
-      <w:r>
-        <w:t xml:space="preserve"> digital signature. The data </w:t>
-      </w:r>
-      <w:proofErr w:type="spellStart"/>
-      <w:r>
-        <w:t>obtained</w:t>
-      </w:r>
-      <w:proofErr w:type="spellEnd"/>
-      <w:r>
-        <w:t xml:space="preserve"> (</w:t>
-      </w:r>
-      <w:proofErr w:type="spellStart"/>
-      <w:r>
-        <w:t>raw</w:t>
-      </w:r>
-      <w:proofErr w:type="spellEnd"/>
-      <w:r>
-        <w:t xml:space="preserve"> hash, </w:t>
-      </w:r>
-      <w:proofErr w:type="spellStart"/>
-      <w:r>
-        <w:t>signed</w:t>
-      </w:r>
-      <w:proofErr w:type="spellEnd"/>
-      <w:r>
-        <w:t xml:space="preserve"> hash, and </w:t>
-      </w:r>
-      <w:proofErr w:type="spellStart"/>
-      <w:r>
-        <w:t>author's</w:t>
-      </w:r>
-      <w:proofErr w:type="spellEnd"/>
-      <w:r>
-        <w:t xml:space="preserve"> public key) </w:t>
-      </w:r>
-      <w:proofErr w:type="spellStart"/>
-      <w:r>
-        <w:t>is</w:t>
-      </w:r>
-      <w:proofErr w:type="spellEnd"/>
-      <w:r>
-        <w:t xml:space="preserve"> </w:t>
-      </w:r>
-      <w:proofErr w:type="spellStart"/>
-      <w:r>
-        <w:t>encoded</w:t>
-      </w:r>
-      <w:proofErr w:type="spellEnd"/>
-      <w:r>
-        <w:t xml:space="preserve"> and </w:t>
-      </w:r>
-      <w:proofErr w:type="spellStart"/>
-      <w:r>
-        <w:t>stored</w:t>
-      </w:r>
-      <w:proofErr w:type="spellEnd"/>
-      <w:r>
-        <w:t xml:space="preserve"> in Ethereum by </w:t>
+        <w:t xml:space="preserve"> hash, and public key) to the smart </w:t>
+      </w:r>
+      <w:proofErr w:type="spellStart"/>
+      <w:r>
+        <w:t>contract</w:t>
+      </w:r>
+      <w:proofErr w:type="spellEnd"/>
+      <w:r>
+        <w:t xml:space="preserve"> </w:t>
+      </w:r>
+      <w:r>
+        <w:t xml:space="preserve">– </w:t>
+      </w:r>
+      <w:r>
+        <w:t xml:space="preserve">by </w:t>
       </w:r>
       <w:proofErr w:type="spellStart"/>
       <w:r>
@@ -6470,7 +6983,80 @@
       </w:r>
       <w:proofErr w:type="spellEnd"/>
       <w:r>
-        <w:t xml:space="preserve"> of the smart </w:t>
+        <w:t>–</w:t>
+      </w:r>
+      <w:r>
+        <w:t xml:space="preserve">, </w:t>
+      </w:r>
+      <w:proofErr w:type="spellStart"/>
+      <w:r>
+        <w:t>which</w:t>
+      </w:r>
+      <w:proofErr w:type="spellEnd"/>
+      <w:r>
+        <w:t xml:space="preserve"> stores </w:t>
+      </w:r>
+      <w:proofErr w:type="spellStart"/>
+      <w:r>
+        <w:t>it</w:t>
+      </w:r>
+      <w:proofErr w:type="spellEnd"/>
+      <w:r>
+        <w:t xml:space="preserve"> on the Ethereum blockchain.</w:t>
+      </w:r>
+      <w:r>
+        <w:t xml:space="preserve"> </w:t>
+      </w:r>
+      <w:proofErr w:type="spellStart"/>
+      <w:r>
+        <w:t>During</w:t>
+      </w:r>
+      <w:proofErr w:type="spellEnd"/>
+      <w:r>
+        <w:t xml:space="preserve"> </w:t>
+      </w:r>
+      <w:proofErr w:type="spellStart"/>
+      <w:r>
+        <w:t>storage</w:t>
+      </w:r>
+      <w:proofErr w:type="spellEnd"/>
+      <w:r>
+        <w:t xml:space="preserve">, </w:t>
+      </w:r>
+      <w:r>
+        <w:t xml:space="preserve">the timestamp </w:t>
+      </w:r>
+      <w:proofErr w:type="spellStart"/>
+      <w:r>
+        <w:t>is</w:t>
+      </w:r>
+      <w:proofErr w:type="spellEnd"/>
+      <w:r>
+        <w:t xml:space="preserve"> </w:t>
+      </w:r>
+      <w:proofErr w:type="spellStart"/>
+      <w:r>
+        <w:t>calculated</w:t>
+      </w:r>
+      <w:proofErr w:type="spellEnd"/>
+      <w:r>
+        <w:t xml:space="preserve"> and </w:t>
+      </w:r>
+      <w:proofErr w:type="spellStart"/>
+      <w:r>
+        <w:t>associated</w:t>
+      </w:r>
+      <w:proofErr w:type="spellEnd"/>
+      <w:r>
+        <w:t xml:space="preserve"> </w:t>
+      </w:r>
+      <w:proofErr w:type="spellStart"/>
+      <w:r>
+        <w:t>with</w:t>
+      </w:r>
+      <w:proofErr w:type="spellEnd"/>
+      <w:r>
+        <w:t xml:space="preserve"> the data by the smart </w:t>
       </w:r>
       <w:proofErr w:type="spellStart"/>
       <w:r>
@@ -6478,7 +7064,58 @@
       </w:r>
       <w:proofErr w:type="spellEnd"/>
       <w:r>
-        <w:t xml:space="preserve">. The timestamp </w:t>
+        <w:t xml:space="preserve">. </w:t>
+      </w:r>
+      <w:proofErr w:type="spellStart"/>
+      <w:r>
+        <w:t>Thus</w:t>
+      </w:r>
+      <w:proofErr w:type="spellEnd"/>
+      <w:r>
+        <w:t xml:space="preserve">, </w:t>
+      </w:r>
+      <w:proofErr w:type="spellStart"/>
+      <w:r>
+        <w:t>when</w:t>
+      </w:r>
+      <w:proofErr w:type="spellEnd"/>
+      <w:r>
+        <w:t xml:space="preserve"> a user </w:t>
+      </w:r>
+      <w:proofErr w:type="spellStart"/>
+      <w:r>
+        <w:t>wants</w:t>
+      </w:r>
+      <w:proofErr w:type="spellEnd"/>
+      <w:r>
+        <w:t xml:space="preserve"> to </w:t>
+      </w:r>
+      <w:proofErr w:type="spellStart"/>
+      <w:r>
+        <w:t>verify</w:t>
+      </w:r>
+      <w:proofErr w:type="spellEnd"/>
+      <w:r>
+        <w:t xml:space="preserve"> </w:t>
+      </w:r>
+      <w:proofErr w:type="spellStart"/>
+      <w:r>
+        <w:t>authenticity</w:t>
+      </w:r>
+      <w:proofErr w:type="spellEnd"/>
+      <w:r>
+        <w:t xml:space="preserve">, the </w:t>
+      </w:r>
+      <w:proofErr w:type="spellStart"/>
+      <w:r>
+        <w:t>corresponding</w:t>
+      </w:r>
+      <w:proofErr w:type="spellEnd"/>
+      <w:r>
+        <w:t xml:space="preserve"> public key</w:t>
+      </w:r>
+      <w:r>
+        <w:t xml:space="preserve"> </w:t>
       </w:r>
       <w:proofErr w:type="spellStart"/>
       <w:r>
@@ -6490,7 +7127,15 @@
       </w:r>
       <w:proofErr w:type="spellStart"/>
       <w:r>
-        <w:t>calculated</w:t>
+        <w:t>used</w:t>
+      </w:r>
+      <w:proofErr w:type="spellEnd"/>
+      <w:r>
+        <w:t xml:space="preserve"> to </w:t>
+      </w:r>
+      <w:proofErr w:type="spellStart"/>
+      <w:r>
+        <w:t>decrypt</w:t>
       </w:r>
       <w:proofErr w:type="spellEnd"/>
       <w:r>
@@ -6498,68 +7143,300 @@
       </w:r>
       <w:proofErr w:type="spellStart"/>
       <w:r>
-        <w:t>attached</w:t>
-      </w:r>
-      <w:proofErr w:type="spellEnd"/>
-      <w:r>
-        <w:t xml:space="preserve"> to the </w:t>
-      </w:r>
-      <w:proofErr w:type="spellStart"/>
-      <w:r>
-        <w:t>stored</w:t>
-      </w:r>
-      <w:proofErr w:type="spellEnd"/>
-      <w:r>
-        <w:t xml:space="preserve"> data.</w:t>
+        <w:t>verify</w:t>
+      </w:r>
+      <w:proofErr w:type="spellEnd"/>
+      <w:r>
+        <w:t xml:space="preserve"> the </w:t>
+      </w:r>
+      <w:proofErr w:type="spellStart"/>
+      <w:r>
+        <w:t>document's</w:t>
+      </w:r>
+      <w:proofErr w:type="spellEnd"/>
+      <w:r>
+        <w:t xml:space="preserve"> signature.</w:t>
       </w:r>
     </w:p>
     <w:p>
       <w:pPr>
-        <w:pStyle w:val="Titre2"/>
-      </w:pPr>
-      <w:r>
-        <w:t xml:space="preserve">PHASE </w:t>
-      </w:r>
-      <w:r>
-        <w:t>2</w:t>
-      </w:r>
-      <w:r>
-        <w:t xml:space="preserve"> - </w:t>
-      </w:r>
-      <w:r>
-        <w:t>Verification or authentication of administrative documents on the Ethereum blockchain</w:t>
+        <w:pStyle w:val="Corpsdetexte"/>
+        <w:numPr>
+          <w:ilvl w:val="0"/>
+          <w:numId w:val="25"/>
+        </w:numPr>
+      </w:pPr>
+      <w:r>
+        <w:t xml:space="preserve">A notification </w:t>
+      </w:r>
+      <w:proofErr w:type="spellStart"/>
+      <w:r>
+        <w:t>from</w:t>
+      </w:r>
+      <w:proofErr w:type="spellEnd"/>
+      <w:r>
+        <w:t xml:space="preserve"> the blockchain transaction </w:t>
+      </w:r>
+      <w:proofErr w:type="spellStart"/>
+      <w:r>
+        <w:t>is</w:t>
+      </w:r>
+      <w:proofErr w:type="spellEnd"/>
+      <w:r>
+        <w:t xml:space="preserve"> </w:t>
+      </w:r>
+      <w:proofErr w:type="spellStart"/>
+      <w:r>
+        <w:t>returned</w:t>
+      </w:r>
+      <w:proofErr w:type="spellEnd"/>
+      <w:r>
+        <w:t xml:space="preserve"> to the frontend. </w:t>
+      </w:r>
+      <w:r>
+        <w:t xml:space="preserve">(5’) </w:t>
+      </w:r>
+      <w:r>
+        <w:t xml:space="preserve">This notification </w:t>
+      </w:r>
+      <w:proofErr w:type="spellStart"/>
+      <w:r>
+        <w:t>is</w:t>
+      </w:r>
+      <w:proofErr w:type="spellEnd"/>
+      <w:r>
+        <w:t xml:space="preserve"> </w:t>
+      </w:r>
+      <w:proofErr w:type="spellStart"/>
+      <w:r>
+        <w:t>customized</w:t>
+      </w:r>
+      <w:proofErr w:type="spellEnd"/>
+      <w:r>
+        <w:t xml:space="preserve"> and </w:t>
+      </w:r>
+      <w:proofErr w:type="spellStart"/>
+      <w:r>
+        <w:t>displayed</w:t>
+      </w:r>
+      <w:proofErr w:type="spellEnd"/>
+      <w:r>
+        <w:t xml:space="preserve"> to the user</w:t>
+      </w:r>
+      <w:r>
+        <w:t>.</w:t>
       </w:r>
     </w:p>
     <w:p>
       <w:pPr>
-        <w:pStyle w:val="Corpsdetexte"/>
-      </w:pPr>
-      <w:r>
-        <w:t xml:space="preserve">This phase </w:t>
-      </w:r>
-      <w:proofErr w:type="spellStart"/>
-      <w:r>
-        <w:t>is</w:t>
-      </w:r>
-      <w:proofErr w:type="spellEnd"/>
-      <w:r>
-        <w:t xml:space="preserve"> </w:t>
-      </w:r>
-      <w:proofErr w:type="spellStart"/>
-      <w:r>
-        <w:t>illustrated</w:t>
-      </w:r>
-      <w:proofErr w:type="spellEnd"/>
-      <w:r>
-        <w:t xml:space="preserve"> in Fig. 3</w:t>
-      </w:r>
-      <w:r>
-        <w:t>.</w:t>
+        <w:pStyle w:val="Titre2"/>
+      </w:pPr>
+      <w:r>
+        <w:t xml:space="preserve">PHASE </w:t>
+      </w:r>
+      <w:r>
+        <w:t>2</w:t>
+      </w:r>
+      <w:r>
+        <w:t xml:space="preserve"> - </w:t>
+      </w:r>
+      <w:r>
+        <w:t>Verification or authentication of administrative documents on the Ethereum blockchain</w:t>
       </w:r>
     </w:p>
     <w:p>
       <w:pPr>
         <w:pStyle w:val="Corpsdetexte"/>
+      </w:pPr>
+      <w:r>
+        <w:t xml:space="preserve">This phase </w:t>
+      </w:r>
+      <w:proofErr w:type="spellStart"/>
+      <w:r>
+        <w:t>is</w:t>
+      </w:r>
+      <w:proofErr w:type="spellEnd"/>
+      <w:r>
+        <w:t xml:space="preserve"> </w:t>
+      </w:r>
+      <w:proofErr w:type="spellStart"/>
+      <w:r>
+        <w:t>illustrated</w:t>
+      </w:r>
+      <w:proofErr w:type="spellEnd"/>
+      <w:r>
+        <w:t xml:space="preserve"> in Fig. 3</w:t>
+      </w:r>
+      <w:r>
+        <w:t>.</w:t>
+      </w:r>
+      <w:r>
+        <w:t xml:space="preserve"> </w:t>
+      </w:r>
+      <w:r>
+        <w:t xml:space="preserve">No </w:t>
+      </w:r>
+      <w:proofErr w:type="spellStart"/>
+      <w:r>
+        <w:t>fees</w:t>
+      </w:r>
+      <w:proofErr w:type="spellEnd"/>
+      <w:r>
+        <w:t xml:space="preserve"> are payable </w:t>
+      </w:r>
+      <w:proofErr w:type="spellStart"/>
+      <w:r>
+        <w:t>here</w:t>
+      </w:r>
+      <w:proofErr w:type="spellEnd"/>
+      <w:r>
+        <w:t xml:space="preserve"> </w:t>
+      </w:r>
+      <w:r>
+        <w:t xml:space="preserve">as </w:t>
+      </w:r>
+      <w:proofErr w:type="spellStart"/>
+      <w:r>
+        <w:t>it</w:t>
+      </w:r>
+      <w:proofErr w:type="spellEnd"/>
+      <w:r>
+        <w:t xml:space="preserve"> </w:t>
+      </w:r>
+      <w:proofErr w:type="spellStart"/>
+      <w:r>
+        <w:t>is</w:t>
+      </w:r>
+      <w:proofErr w:type="spellEnd"/>
+      <w:r>
+        <w:t xml:space="preserve"> </w:t>
+      </w:r>
+      <w:proofErr w:type="spellStart"/>
+      <w:r>
+        <w:t>simply</w:t>
+      </w:r>
+      <w:proofErr w:type="spellEnd"/>
+      <w:r>
+        <w:t xml:space="preserve"> a </w:t>
+      </w:r>
+      <w:proofErr w:type="spellStart"/>
+      <w:r>
+        <w:t>matter</w:t>
+      </w:r>
+      <w:proofErr w:type="spellEnd"/>
+      <w:r>
+        <w:t xml:space="preserve"> of </w:t>
+      </w:r>
+      <w:proofErr w:type="spellStart"/>
+      <w:r>
+        <w:t>reading</w:t>
+      </w:r>
+      <w:proofErr w:type="spellEnd"/>
+      <w:r>
+        <w:t xml:space="preserve"> data in Ethereum.</w:t>
+      </w:r>
+      <w:r>
+        <w:t xml:space="preserve"> </w:t>
+      </w:r>
+      <w:r>
+        <w:t xml:space="preserve">This </w:t>
+      </w:r>
+      <w:proofErr w:type="spellStart"/>
+      <w:r>
+        <w:t>seems</w:t>
+      </w:r>
+      <w:proofErr w:type="spellEnd"/>
+      <w:r>
+        <w:t xml:space="preserve"> to </w:t>
+      </w:r>
+      <w:proofErr w:type="spellStart"/>
+      <w:r>
+        <w:t>justify</w:t>
+      </w:r>
+      <w:proofErr w:type="spellEnd"/>
+      <w:r>
+        <w:t xml:space="preserve"> </w:t>
+      </w:r>
+      <w:r>
+        <w:rPr>
+          <w:i/>
+          <w:iCs/>
+        </w:rPr>
+        <w:t xml:space="preserve">Jean-Paul </w:t>
+      </w:r>
+      <w:proofErr w:type="spellStart"/>
+      <w:r>
+        <w:rPr>
+          <w:i/>
+          <w:iCs/>
+        </w:rPr>
+        <w:t>Delahaye</w:t>
+      </w:r>
+      <w:r>
+        <w:t>'s</w:t>
+      </w:r>
+      <w:proofErr w:type="spellEnd"/>
+      <w:r>
+        <w:t xml:space="preserve"> [</w:t>
+      </w:r>
+      <w:r>
+        <w:t>11</w:t>
+      </w:r>
+      <w:r>
+        <w:t xml:space="preserve">] expression “(...) </w:t>
+      </w:r>
+      <w:proofErr w:type="spellStart"/>
+      <w:r>
+        <w:t>freely</w:t>
+      </w:r>
+      <w:proofErr w:type="spellEnd"/>
+      <w:r>
+        <w:t xml:space="preserve"> and </w:t>
+      </w:r>
+      <w:proofErr w:type="spellStart"/>
+      <w:r>
+        <w:t>without</w:t>
+      </w:r>
+      <w:proofErr w:type="spellEnd"/>
+      <w:r>
+        <w:t xml:space="preserve"> charge, </w:t>
+      </w:r>
+      <w:proofErr w:type="spellStart"/>
+      <w:r>
+        <w:t>everyone</w:t>
+      </w:r>
+      <w:proofErr w:type="spellEnd"/>
+      <w:r>
+        <w:t xml:space="preserve"> can </w:t>
+      </w:r>
+      <w:proofErr w:type="spellStart"/>
+      <w:r>
+        <w:t>read</w:t>
+      </w:r>
+      <w:proofErr w:type="spellEnd"/>
+      <w:r>
+        <w:t xml:space="preserve"> (...)” in </w:t>
+      </w:r>
+      <w:proofErr w:type="spellStart"/>
+      <w:r>
+        <w:t>his</w:t>
+      </w:r>
+      <w:proofErr w:type="spellEnd"/>
+      <w:r>
+        <w:t xml:space="preserve"> </w:t>
+      </w:r>
+      <w:proofErr w:type="spellStart"/>
+      <w:r>
+        <w:t>definition</w:t>
+      </w:r>
+      <w:proofErr w:type="spellEnd"/>
+      <w:r>
+        <w:t xml:space="preserve"> of blockchain.</w:t>
+      </w:r>
+    </w:p>
+    <w:p>
+      <w:pPr>
+        <w:pStyle w:val="Corpsdetexte"/>
         <w:ind w:firstLine="0pt"/>
       </w:pPr>
       <w:r>
@@ -6567,7 +7444,7 @@
           <w:noProof/>
         </w:rPr>
         <w:drawing>
-          <wp:inline distT="0" distB="0" distL="0" distR="0" wp14:anchorId="0A90A45B" wp14:editId="2196184B">
+          <wp:inline distT="0" distB="0" distL="0" distR="0" wp14:anchorId="0A90A45B" wp14:editId="4C8A35EF">
             <wp:extent cx="2968022" cy="1455950"/>
             <wp:effectExtent l="0" t="0" r="3810" b="5080"/>
             <wp:docPr id="1373624515" name="Image 1"/>
@@ -6634,7 +7511,157 @@
         <w:rPr>
           <w:lang w:val="en-US"/>
         </w:rPr>
-        <w:t xml:space="preserve">It allows the user to simply upload the PDF or Word document to the DApp and submit the authentication request form. The DApp extracts the (text) content of the uploaded file and calculates its hash. The </w:t>
+        <w:t>Phase 2 also consists of several steps that can be described as follows:</w:t>
+      </w:r>
+      <w:r>
+        <w:rPr>
+          <w:lang w:val="en-US"/>
+        </w:rPr>
+        <w:t xml:space="preserve"> </w:t>
+      </w:r>
+    </w:p>
+    <w:p>
+      <w:pPr>
+        <w:pStyle w:val="Corpsdetexte"/>
+        <w:numPr>
+          <w:ilvl w:val="0"/>
+          <w:numId w:val="26"/>
+        </w:numPr>
+        <w:rPr>
+          <w:lang w:val="en-US"/>
+        </w:rPr>
+      </w:pPr>
+      <w:r>
+        <w:rPr>
+          <w:lang w:val="en-US"/>
+        </w:rPr>
+        <w:t xml:space="preserve">The user (public or public official) uploads the PDF or Word document </w:t>
+      </w:r>
+      <w:r>
+        <w:rPr>
+          <w:lang w:val="en-US"/>
+        </w:rPr>
+        <w:t>through</w:t>
+      </w:r>
+      <w:r>
+        <w:rPr>
+          <w:lang w:val="en-US"/>
+        </w:rPr>
+        <w:t xml:space="preserve"> the DApp front office</w:t>
+      </w:r>
+      <w:r>
+        <w:rPr>
+          <w:lang w:val="en-US"/>
+        </w:rPr>
+        <w:t xml:space="preserve"> </w:t>
+      </w:r>
+      <w:r>
+        <w:rPr>
+          <w:lang w:val="en-US"/>
+        </w:rPr>
+        <w:t>whose authenticity they wish to verify. The frontend transmits this data to the DApp backend.</w:t>
+      </w:r>
+    </w:p>
+    <w:p>
+      <w:pPr>
+        <w:pStyle w:val="Corpsdetexte"/>
+        <w:numPr>
+          <w:ilvl w:val="0"/>
+          <w:numId w:val="26"/>
+        </w:numPr>
+        <w:rPr>
+          <w:lang w:val="en-US"/>
+        </w:rPr>
+      </w:pPr>
+      <w:r>
+        <w:rPr>
+          <w:lang w:val="en-US"/>
+        </w:rPr>
+        <w:t xml:space="preserve"> </w:t>
+      </w:r>
+      <w:r>
+        <w:rPr>
+          <w:lang w:val="en-US"/>
+        </w:rPr>
+        <w:t>The backend extracts the (text) content of the uploaded file for authentication and calculates</w:t>
+      </w:r>
+      <w:r>
+        <w:rPr>
+          <w:lang w:val="en-US"/>
+        </w:rPr>
+        <w:t xml:space="preserve"> </w:t>
+      </w:r>
+      <w:r>
+        <w:rPr>
+          <w:lang w:val="en-US"/>
+        </w:rPr>
+        <w:t>the hash of this content. This digital fingerprint (hash) is encoded and sent back to the</w:t>
+      </w:r>
+      <w:r>
+        <w:rPr>
+          <w:lang w:val="en-US"/>
+        </w:rPr>
+        <w:t xml:space="preserve"> </w:t>
+      </w:r>
+      <w:r>
+        <w:rPr>
+          <w:lang w:val="en-US"/>
+        </w:rPr>
+        <w:t>frontend of the DApp.</w:t>
+      </w:r>
+    </w:p>
+    <w:p>
+      <w:pPr>
+        <w:pStyle w:val="Corpsdetexte"/>
+        <w:numPr>
+          <w:ilvl w:val="0"/>
+          <w:numId w:val="26"/>
+        </w:numPr>
+        <w:rPr>
+          <w:lang w:val="en-US"/>
+        </w:rPr>
+      </w:pPr>
+      <w:r>
+        <w:rPr>
+          <w:lang w:val="en-US"/>
+        </w:rPr>
+        <w:t>The frontend uses this hash and queries the Ethereum blockchain via the smart contract</w:t>
+      </w:r>
+      <w:r>
+        <w:rPr>
+          <w:lang w:val="en-US"/>
+        </w:rPr>
+        <w:t xml:space="preserve"> </w:t>
+      </w:r>
+      <w:r>
+        <w:rPr>
+          <w:lang w:val="en-US"/>
+        </w:rPr>
+        <w:t>(deployed there) to retrieve the raw digital fingerprint, digital signature, and</w:t>
+      </w:r>
+      <w:r>
+        <w:rPr>
+          <w:lang w:val="en-US"/>
+        </w:rPr>
+        <w:t xml:space="preserve"> </w:t>
+      </w:r>
+      <w:r>
+        <w:rPr>
+          <w:lang w:val="en-US"/>
+        </w:rPr>
+        <w:t>public key previously stored in the blockchain (through phase 1).</w:t>
+      </w:r>
+      <w:r>
+        <w:rPr>
+          <w:lang w:val="en-US"/>
+        </w:rPr>
+        <w:t xml:space="preserve"> </w:t>
+      </w:r>
+      <w:r>
+        <w:rPr>
+          <w:lang w:val="en-US"/>
+        </w:rPr>
+        <w:t xml:space="preserve">This search is possible by using the </w:t>
       </w:r>
       <w:proofErr w:type="spellStart"/>
       <w:proofErr w:type="gramStart"/>
@@ -6668,58 +7695,163 @@
         <w:rPr>
           <w:lang w:val="en-US"/>
         </w:rPr>
-        <w:t xml:space="preserve"> method of the smart contract is then used to search for the occurrence of this hash in Ethereum. If</w:t>
-      </w:r>
-      <w:r>
-        <w:rPr>
-          <w:lang w:val="en-US"/>
-        </w:rPr>
-        <w:t xml:space="preserve"> </w:t>
-      </w:r>
-      <w:r>
-        <w:rPr>
-          <w:lang w:val="en-US"/>
-        </w:rPr>
-        <w:t>an occurrence is found (potentially intact document), the DApp verifies the digital signature associated with this occurrence via the previously stored public key. This is how the authenticity of the document is verified. If the signature is valid, the DApp notifies that the document is authenticated and authentic. However, the document is declared inauthentic if there is no occurrence or if the signature is invalid. In other words, the signature does not come from the correct signatory—the one who validated the final version of the document.</w:t>
+        <w:t xml:space="preserve"> method of the contract</w:t>
+      </w:r>
+      <w:r>
+        <w:rPr>
+          <w:lang w:val="en-US"/>
+        </w:rPr>
+        <w:t>.</w:t>
       </w:r>
     </w:p>
     <w:p>
       <w:pPr>
-        <w:pStyle w:val="Titre2"/>
-        <w:rPr>
-          <w:lang w:val="fr-FR"/>
-        </w:rPr>
-      </w:pPr>
-      <w:r>
-        <w:rPr>
-          <w:lang w:val="fr-FR"/>
-        </w:rPr>
-        <w:t>Implementation a</w:t>
-      </w:r>
-      <w:r>
-        <w:rPr>
-          <w:lang w:val="fr-FR"/>
-        </w:rPr>
-        <w:t>rchitecture</w:t>
+        <w:pStyle w:val="Corpsdetexte"/>
+        <w:numPr>
+          <w:ilvl w:val="0"/>
+          <w:numId w:val="26"/>
+        </w:numPr>
+        <w:rPr>
+          <w:lang w:val="en-US"/>
+        </w:rPr>
+      </w:pPr>
+      <w:r>
+        <w:rPr>
+          <w:lang w:val="en-US"/>
+        </w:rPr>
+        <w:t>The blockchain returns a response to the DApp via the smart contract. This response is</w:t>
+      </w:r>
+      <w:r>
+        <w:rPr>
+          <w:lang w:val="en-US"/>
+        </w:rPr>
+        <w:t xml:space="preserve"> </w:t>
+      </w:r>
+      <w:r>
+        <w:rPr>
+          <w:lang w:val="en-US"/>
+        </w:rPr>
+        <w:t xml:space="preserve">then transmitted to the </w:t>
+      </w:r>
+      <w:proofErr w:type="spellStart"/>
+      <w:r>
+        <w:rPr>
+          <w:lang w:val="en-US"/>
+        </w:rPr>
+        <w:t>DApp's</w:t>
+      </w:r>
+      <w:proofErr w:type="spellEnd"/>
+      <w:r>
+        <w:rPr>
+          <w:lang w:val="en-US"/>
+        </w:rPr>
+        <w:t xml:space="preserve"> backend for verification.</w:t>
       </w:r>
     </w:p>
     <w:p>
       <w:pPr>
         <w:pStyle w:val="Corpsdetexte"/>
-        <w:rPr>
-          <w:lang w:val="en-US"/>
-        </w:rPr>
-      </w:pPr>
-      <w:r>
-        <w:rPr>
-          <w:lang w:val="en-US"/>
-        </w:rPr>
-        <w:t>Integrating smart contracts into a traditional application allows interaction with the blockchain. For successful integration, we have adopted a clear DApp architecture (Fig. 4) where the responsibilities of each component are well defined.</w:t>
+        <w:numPr>
+          <w:ilvl w:val="0"/>
+          <w:numId w:val="26"/>
+        </w:numPr>
+        <w:rPr>
+          <w:lang w:val="en-US"/>
+        </w:rPr>
+      </w:pPr>
+      <w:r>
+        <w:rPr>
+          <w:lang w:val="en-US"/>
+        </w:rPr>
+        <w:t xml:space="preserve">The backend decodes the data received from Ethereum and performs checks: </w:t>
+      </w:r>
+      <w:r>
+        <w:rPr>
+          <w:lang w:val="en-US"/>
+        </w:rPr>
+        <w:t>i</w:t>
+      </w:r>
+      <w:r>
+        <w:rPr>
+          <w:lang w:val="en-US"/>
+        </w:rPr>
+        <w:t>f an occurrence is found (potentially intact document), the DApp verifies the digital signature associated with this occurrence via the previously stored public key</w:t>
+      </w:r>
+      <w:r>
+        <w:rPr>
+          <w:lang w:val="en-US"/>
+        </w:rPr>
+        <w:t xml:space="preserve">. </w:t>
+      </w:r>
+      <w:r>
+        <w:rPr>
+          <w:lang w:val="en-US"/>
+        </w:rPr>
+        <w:t>If this verification fails, then the signature does not come from the correct signatory, i.e., the author who validated the final version of the document. This is the verification of the document's authenticity. If the signature is valid, then the document is declared authenticated and authentic</w:t>
+      </w:r>
+      <w:r>
+        <w:rPr>
+          <w:lang w:val="en-US"/>
+        </w:rPr>
+        <w:t>.</w:t>
       </w:r>
     </w:p>
     <w:p>
       <w:pPr>
         <w:pStyle w:val="Corpsdetexte"/>
+        <w:numPr>
+          <w:ilvl w:val="0"/>
+          <w:numId w:val="26"/>
+        </w:numPr>
+        <w:rPr>
+          <w:lang w:val="en-US"/>
+        </w:rPr>
+      </w:pPr>
+      <w:r>
+        <w:rPr>
+          <w:lang w:val="en-US"/>
+        </w:rPr>
+        <w:lastRenderedPageBreak/>
+        <w:t>A notification is sent to the frontend. This means that the authentication result is immediately personalized and displayed to the user.</w:t>
+      </w:r>
+    </w:p>
+    <w:p>
+      <w:pPr>
+        <w:pStyle w:val="Titre2"/>
+        <w:rPr>
+          <w:lang w:val="fr-FR"/>
+        </w:rPr>
+      </w:pPr>
+      <w:r>
+        <w:rPr>
+          <w:lang w:val="fr-FR"/>
+        </w:rPr>
+        <w:t>Implementation a</w:t>
+      </w:r>
+      <w:r>
+        <w:rPr>
+          <w:lang w:val="fr-FR"/>
+        </w:rPr>
+        <w:t>rchitecture</w:t>
+      </w:r>
+    </w:p>
+    <w:p>
+      <w:pPr>
+        <w:pStyle w:val="Corpsdetexte"/>
+        <w:rPr>
+          <w:lang w:val="en-US"/>
+        </w:rPr>
+      </w:pPr>
+      <w:r>
+        <w:rPr>
+          <w:lang w:val="en-US"/>
+        </w:rPr>
+        <w:t>Integrating smart contracts into a traditional application allows interaction with the blockchain. For successful integration, we have adopted a clear DApp architecture (Fig. 4) where the responsibilities of each component are well defined.</w:t>
+      </w:r>
+    </w:p>
+    <w:p>
+      <w:pPr>
+        <w:pStyle w:val="Corpsdetexte"/>
         <w:ind w:firstLine="0pt"/>
         <w:rPr>
           <w:lang w:val="en-US"/>
@@ -6730,7 +7862,7 @@
           <w:noProof/>
         </w:rPr>
         <w:drawing>
-          <wp:inline distT="0" distB="0" distL="0" distR="0" wp14:anchorId="170F4B72" wp14:editId="1953093D">
+          <wp:inline distT="0" distB="0" distL="0" distR="0" wp14:anchorId="170F4B72" wp14:editId="418CAB08">
             <wp:extent cx="3080682" cy="1279304"/>
             <wp:effectExtent l="0" t="0" r="0" b="3810"/>
             <wp:docPr id="113906975" name="Image 1"/>
@@ -6822,7 +7954,7 @@
           <w:noProof/>
         </w:rPr>
         <w:drawing>
-          <wp:inline distT="0" distB="0" distL="0" distR="0" wp14:anchorId="55EB4D37" wp14:editId="58358C45">
+          <wp:inline distT="0" distB="0" distL="0" distR="0" wp14:anchorId="55EB4D37" wp14:editId="161F159B">
             <wp:extent cx="3082668" cy="1325147"/>
             <wp:effectExtent l="0" t="0" r="3810" b="0"/>
             <wp:docPr id="842662453" name="Image 1"/>
@@ -6883,7 +8015,6 @@
         <w:pStyle w:val="Titre1"/>
       </w:pPr>
       <w:r>
-        <w:lastRenderedPageBreak/>
         <w:t>Testing</w:t>
       </w:r>
       <w:r>
@@ -6983,7 +8114,13 @@
         <w:rPr>
           <w:lang w:val="en-US"/>
         </w:rPr>
-        <w:t xml:space="preserve"> v2.132.0 cryptocurrency wallet was integrated for blockchain transaction requests and signatures, which are made via the JSON Remote Procedure Call</w:t>
+        <w:t xml:space="preserve"> v2.132.0 </w:t>
+      </w:r>
+      <w:r>
+        <w:rPr>
+          <w:lang w:val="en-US"/>
+        </w:rPr>
+        <w:t>cryptocurrency wallet was integrated for blockchain transaction requests and signatures, which are made via the JSON Remote Procedure Call</w:t>
       </w:r>
       <w:r>
         <w:rPr>
@@ -7133,7 +8270,7 @@
         <w:rPr>
           <w:lang w:val="en-US"/>
         </w:rPr>
-        <w:t>1</w:t>
+        <w:t>2</w:t>
       </w:r>
       <w:r>
         <w:rPr>
@@ -7145,7 +8282,7 @@
         <w:rPr>
           <w:lang w:val="en-US"/>
         </w:rPr>
-        <w:t>2</w:t>
+        <w:t>3</w:t>
       </w:r>
       <w:r>
         <w:rPr>
@@ -7334,9 +8471,9 @@
           <w:noProof/>
         </w:rPr>
         <w:drawing>
-          <wp:inline distT="0" distB="0" distL="0" distR="0" wp14:anchorId="0B7ECCAA" wp14:editId="48534444">
-            <wp:extent cx="3084830" cy="1618537"/>
-            <wp:effectExtent l="0" t="0" r="1270" b="0"/>
+          <wp:inline distT="0" distB="0" distL="0" distR="0" wp14:anchorId="0B7ECCAA" wp14:editId="392EBCF8">
+            <wp:extent cx="3083768" cy="1843470"/>
+            <wp:effectExtent l="0" t="0" r="2540" b="0"/>
             <wp:docPr id="360789372" name="Image 1"/>
             <wp:cNvGraphicFramePr>
               <a:graphicFrameLocks xmlns:a="http://purl.oclc.org/ooxml/drawingml/main" noChangeAspect="1"/>
@@ -7363,7 +8500,7 @@
                   <pic:spPr>
                     <a:xfrm>
                       <a:off x="0" y="0"/>
-                      <a:ext cx="3122876" cy="1638499"/>
+                      <a:ext cx="3127685" cy="1869723"/>
                     </a:xfrm>
                     <a:prstGeom prst="rect">
                       <a:avLst/>
@@ -7402,7 +8539,19 @@
         <w:rPr>
           <w:lang w:val="en-US"/>
         </w:rPr>
-        <w:t>This interface allows you to obtain key pairs and save them in a compressed file</w:t>
+        <w:t xml:space="preserve">This interface </w:t>
+      </w:r>
+      <w:r>
+        <w:rPr>
+          <w:lang w:val="en-US"/>
+        </w:rPr>
+        <w:t xml:space="preserve">in Fig. 6 </w:t>
+      </w:r>
+      <w:r>
+        <w:rPr>
+          <w:lang w:val="en-US"/>
+        </w:rPr>
+        <w:t>allows you to obtain key pairs and save them in a compressed file</w:t>
       </w:r>
       <w:r>
         <w:rPr>
@@ -7436,9 +8585,9 @@
           <w:noProof/>
         </w:rPr>
         <w:drawing>
-          <wp:inline distT="0" distB="0" distL="0" distR="0" wp14:anchorId="283A690C" wp14:editId="371C00B0">
-            <wp:extent cx="3084830" cy="1735282"/>
-            <wp:effectExtent l="0" t="0" r="1270" b="5080"/>
+          <wp:inline distT="0" distB="0" distL="0" distR="0" wp14:anchorId="283A690C" wp14:editId="65C9E04C">
+            <wp:extent cx="3083560" cy="1846377"/>
+            <wp:effectExtent l="0" t="0" r="2540" b="0"/>
             <wp:docPr id="1388720347" name="Image 1"/>
             <wp:cNvGraphicFramePr>
               <a:graphicFrameLocks xmlns:a="http://purl.oclc.org/ooxml/drawingml/main" noChangeAspect="1"/>
@@ -7465,7 +8614,7 @@
                   <pic:spPr>
                     <a:xfrm>
                       <a:off x="0" y="0"/>
-                      <a:ext cx="3121224" cy="1755754"/>
+                      <a:ext cx="3093105" cy="1852092"/>
                     </a:xfrm>
                     <a:prstGeom prst="rect">
                       <a:avLst/>
@@ -7543,10 +8692,11 @@
         <w:rPr>
           <w:noProof/>
         </w:rPr>
+        <w:lastRenderedPageBreak/>
         <w:drawing>
-          <wp:inline distT="0" distB="0" distL="0" distR="0" wp14:anchorId="3D2DEAC6" wp14:editId="3C0D6842">
-            <wp:extent cx="3083289" cy="1606312"/>
-            <wp:effectExtent l="0" t="0" r="3175" b="0"/>
+          <wp:inline distT="0" distB="0" distL="0" distR="0" wp14:anchorId="3D2DEAC6" wp14:editId="35717906">
+            <wp:extent cx="3081858" cy="1848359"/>
+            <wp:effectExtent l="0" t="0" r="4445" b="6350"/>
             <wp:docPr id="388358651" name="Image 1"/>
             <wp:cNvGraphicFramePr>
               <a:graphicFrameLocks xmlns:a="http://purl.oclc.org/ooxml/drawingml/main" noChangeAspect="1"/>
@@ -7573,7 +8723,7 @@
                   <pic:spPr>
                     <a:xfrm>
                       <a:off x="0" y="0"/>
-                      <a:ext cx="3127091" cy="1629132"/>
+                      <a:ext cx="3154798" cy="1892105"/>
                     </a:xfrm>
                     <a:prstGeom prst="rect">
                       <a:avLst/>
@@ -8186,7 +9336,6 @@
         <w:ind w:start="17.70pt" w:hanging="17.70pt"/>
       </w:pPr>
       <w:r>
-        <w:lastRenderedPageBreak/>
         <w:t>« What is consensus ? A beginner’s guide », What is consensus ? A beginner's guide, May 13, 2022. Accessed: September 15, 2024. [Online]. Available at : https://crypto.com/fr/university/consensus-mechanisms-explained</w:t>
       </w:r>
       <w:r>
@@ -8312,10 +9461,7 @@
         <w:t xml:space="preserve">F. Num, « La signature électronique : un outil devenu incontournable - francenum.gouv.fr », Direction générale des entreprises, December 7, 2020. </w:t>
       </w:r>
       <w:r>
-        <w:t xml:space="preserve">Accessed: February 21, 2025. [Online]. Available at: </w:t>
-      </w:r>
-      <w:r>
-        <w:t>https://www.francenum.gouv.fr/guides-et-conseils/pilotage-de-lentreprise/dematerialisation-des-documents/la-signature</w:t>
+        <w:t>Accessed: February 21, 2025. [Online]. Available at: https://www.francenum.gouv.fr/guides-et-conseils/pilotage-de-lentreprise/dematerialisation-des-documents/la-signature</w:t>
       </w:r>
       <w:r>
         <w:t>.</w:t>
@@ -8357,10 +9503,20 @@
     <w:p>
       <w:pPr>
         <w:pStyle w:val="references"/>
-        <w:autoSpaceDE w:val="0"/>
-        <w:autoSpaceDN w:val="0"/>
-        <w:adjustRightInd w:val="0"/>
-        <w:ind w:start="17.70pt" w:hanging="17.70pt"/>
+        <w:rPr>
+          <w:lang w:val="fr-FR"/>
+        </w:rPr>
+      </w:pPr>
+      <w:r>
+        <w:rPr>
+          <w:lang w:val="fr-FR"/>
+        </w:rPr>
+        <w:t>T. Boudès, « La blockchain déchaîne les questions ! », Ann. Mines - Gérer Compr., vol. 131, no 1, p.83‑85, mars 2018, doi: 10.3917/geco1.131.0083.</w:t>
+      </w:r>
+    </w:p>
+    <w:p>
+      <w:pPr>
+        <w:pStyle w:val="references"/>
       </w:pPr>
       <w:r>
         <w:rPr>
@@ -8842,6 +9998,95 @@
     </w:lvl>
   </w:abstractNum>
   <w:abstractNum w:abstractNumId="11" w15:restartNumberingAfterBreak="0">
+    <w:nsid w:val="195204BD"/>
+    <w:multiLevelType w:val="hybridMultilevel"/>
+    <w:tmpl w:val="9056B476"/>
+    <w:lvl w:ilvl="0" w:tplc="9C3C16DE">
+      <w:start w:val="1"/>
+      <w:numFmt w:val="decimal"/>
+      <w:lvlText w:val="%1-"/>
+      <w:lvlJc w:val="start"/>
+      <w:pPr>
+        <w:ind w:start="36pt" w:hanging="18pt"/>
+      </w:pPr>
+      <w:rPr>
+        <w:rFonts w:hint="default"/>
+      </w:rPr>
+    </w:lvl>
+    <w:lvl w:ilvl="1" w:tplc="040C0019" w:tentative="1">
+      <w:start w:val="1"/>
+      <w:numFmt w:val="lowerLetter"/>
+      <w:lvlText w:val="%2."/>
+      <w:lvlJc w:val="start"/>
+      <w:pPr>
+        <w:ind w:start="72pt" w:hanging="18pt"/>
+      </w:pPr>
+    </w:lvl>
+    <w:lvl w:ilvl="2" w:tplc="040C001B" w:tentative="1">
+      <w:start w:val="1"/>
+      <w:numFmt w:val="lowerRoman"/>
+      <w:lvlText w:val="%3."/>
+      <w:lvlJc w:val="end"/>
+      <w:pPr>
+        <w:ind w:start="108pt" w:hanging="9pt"/>
+      </w:pPr>
+    </w:lvl>
+    <w:lvl w:ilvl="3" w:tplc="040C000F" w:tentative="1">
+      <w:start w:val="1"/>
+      <w:numFmt w:val="decimal"/>
+      <w:lvlText w:val="%4."/>
+      <w:lvlJc w:val="start"/>
+      <w:pPr>
+        <w:ind w:start="144pt" w:hanging="18pt"/>
+      </w:pPr>
+    </w:lvl>
+    <w:lvl w:ilvl="4" w:tplc="040C0019" w:tentative="1">
+      <w:start w:val="1"/>
+      <w:numFmt w:val="lowerLetter"/>
+      <w:lvlText w:val="%5."/>
+      <w:lvlJc w:val="start"/>
+      <w:pPr>
+        <w:ind w:start="180pt" w:hanging="18pt"/>
+      </w:pPr>
+    </w:lvl>
+    <w:lvl w:ilvl="5" w:tplc="040C001B" w:tentative="1">
+      <w:start w:val="1"/>
+      <w:numFmt w:val="lowerRoman"/>
+      <w:lvlText w:val="%6."/>
+      <w:lvlJc w:val="end"/>
+      <w:pPr>
+        <w:ind w:start="216pt" w:hanging="9pt"/>
+      </w:pPr>
+    </w:lvl>
+    <w:lvl w:ilvl="6" w:tplc="040C000F" w:tentative="1">
+      <w:start w:val="1"/>
+      <w:numFmt w:val="decimal"/>
+      <w:lvlText w:val="%7."/>
+      <w:lvlJc w:val="start"/>
+      <w:pPr>
+        <w:ind w:start="252pt" w:hanging="18pt"/>
+      </w:pPr>
+    </w:lvl>
+    <w:lvl w:ilvl="7" w:tplc="040C0019" w:tentative="1">
+      <w:start w:val="1"/>
+      <w:numFmt w:val="lowerLetter"/>
+      <w:lvlText w:val="%8."/>
+      <w:lvlJc w:val="start"/>
+      <w:pPr>
+        <w:ind w:start="288pt" w:hanging="18pt"/>
+      </w:pPr>
+    </w:lvl>
+    <w:lvl w:ilvl="8" w:tplc="040C001B" w:tentative="1">
+      <w:start w:val="1"/>
+      <w:numFmt w:val="lowerRoman"/>
+      <w:lvlText w:val="%9."/>
+      <w:lvlJc w:val="end"/>
+      <w:pPr>
+        <w:ind w:start="324pt" w:hanging="9pt"/>
+      </w:pPr>
+    </w:lvl>
+  </w:abstractNum>
+  <w:abstractNum w:abstractNumId="12" w15:restartNumberingAfterBreak="0">
     <w:nsid w:val="1E177E97"/>
     <w:multiLevelType w:val="hybridMultilevel"/>
     <w:tmpl w:val="A6463BCE"/>
@@ -8927,7 +10172,7 @@
       </w:pPr>
     </w:lvl>
   </w:abstractNum>
-  <w:abstractNum w:abstractNumId="12" w15:restartNumberingAfterBreak="0">
+  <w:abstractNum w:abstractNumId="13" w15:restartNumberingAfterBreak="0">
     <w:nsid w:val="20AF0333"/>
     <w:multiLevelType w:val="hybridMultilevel"/>
     <w:tmpl w:val="CB0E7F4E"/>
@@ -9069,7 +10314,7 @@
       </w:rPr>
     </w:lvl>
   </w:abstractNum>
-  <w:abstractNum w:abstractNumId="13" w15:restartNumberingAfterBreak="0">
+  <w:abstractNum w:abstractNumId="14" w15:restartNumberingAfterBreak="0">
     <w:nsid w:val="26FE1FCF"/>
     <w:multiLevelType w:val="hybridMultilevel"/>
     <w:tmpl w:val="33826962"/>
@@ -9230,7 +10475,96 @@
       </w:rPr>
     </w:lvl>
   </w:abstractNum>
-  <w:abstractNum w:abstractNumId="14" w15:restartNumberingAfterBreak="0">
+  <w:abstractNum w:abstractNumId="15" w15:restartNumberingAfterBreak="0">
+    <w:nsid w:val="2A0943A4"/>
+    <w:multiLevelType w:val="hybridMultilevel"/>
+    <w:tmpl w:val="127445B4"/>
+    <w:lvl w:ilvl="0" w:tplc="58D41AB0">
+      <w:start w:val="1"/>
+      <w:numFmt w:val="decimal"/>
+      <w:lvlText w:val="%1-"/>
+      <w:lvlJc w:val="start"/>
+      <w:pPr>
+        <w:ind w:start="32.40pt" w:hanging="18pt"/>
+      </w:pPr>
+      <w:rPr>
+        <w:rFonts w:hint="default"/>
+      </w:rPr>
+    </w:lvl>
+    <w:lvl w:ilvl="1" w:tplc="040C0019" w:tentative="1">
+      <w:start w:val="1"/>
+      <w:numFmt w:val="lowerLetter"/>
+      <w:lvlText w:val="%2."/>
+      <w:lvlJc w:val="start"/>
+      <w:pPr>
+        <w:ind w:start="68.40pt" w:hanging="18pt"/>
+      </w:pPr>
+    </w:lvl>
+    <w:lvl w:ilvl="2" w:tplc="040C001B" w:tentative="1">
+      <w:start w:val="1"/>
+      <w:numFmt w:val="lowerRoman"/>
+      <w:lvlText w:val="%3."/>
+      <w:lvlJc w:val="end"/>
+      <w:pPr>
+        <w:ind w:start="104.40pt" w:hanging="9pt"/>
+      </w:pPr>
+    </w:lvl>
+    <w:lvl w:ilvl="3" w:tplc="040C000F" w:tentative="1">
+      <w:start w:val="1"/>
+      <w:numFmt w:val="decimal"/>
+      <w:lvlText w:val="%4."/>
+      <w:lvlJc w:val="start"/>
+      <w:pPr>
+        <w:ind w:start="140.40pt" w:hanging="18pt"/>
+      </w:pPr>
+    </w:lvl>
+    <w:lvl w:ilvl="4" w:tplc="040C0019" w:tentative="1">
+      <w:start w:val="1"/>
+      <w:numFmt w:val="lowerLetter"/>
+      <w:lvlText w:val="%5."/>
+      <w:lvlJc w:val="start"/>
+      <w:pPr>
+        <w:ind w:start="176.40pt" w:hanging="18pt"/>
+      </w:pPr>
+    </w:lvl>
+    <w:lvl w:ilvl="5" w:tplc="040C001B" w:tentative="1">
+      <w:start w:val="1"/>
+      <w:numFmt w:val="lowerRoman"/>
+      <w:lvlText w:val="%6."/>
+      <w:lvlJc w:val="end"/>
+      <w:pPr>
+        <w:ind w:start="212.40pt" w:hanging="9pt"/>
+      </w:pPr>
+    </w:lvl>
+    <w:lvl w:ilvl="6" w:tplc="040C000F" w:tentative="1">
+      <w:start w:val="1"/>
+      <w:numFmt w:val="decimal"/>
+      <w:lvlText w:val="%7."/>
+      <w:lvlJc w:val="start"/>
+      <w:pPr>
+        <w:ind w:start="248.40pt" w:hanging="18pt"/>
+      </w:pPr>
+    </w:lvl>
+    <w:lvl w:ilvl="7" w:tplc="040C0019" w:tentative="1">
+      <w:start w:val="1"/>
+      <w:numFmt w:val="lowerLetter"/>
+      <w:lvlText w:val="%8."/>
+      <w:lvlJc w:val="start"/>
+      <w:pPr>
+        <w:ind w:start="284.40pt" w:hanging="18pt"/>
+      </w:pPr>
+    </w:lvl>
+    <w:lvl w:ilvl="8" w:tplc="040C001B" w:tentative="1">
+      <w:start w:val="1"/>
+      <w:numFmt w:val="lowerRoman"/>
+      <w:lvlText w:val="%9."/>
+      <w:lvlJc w:val="end"/>
+      <w:pPr>
+        <w:ind w:start="320.40pt" w:hanging="9pt"/>
+      </w:pPr>
+    </w:lvl>
+  </w:abstractNum>
+  <w:abstractNum w:abstractNumId="16" w15:restartNumberingAfterBreak="0">
     <w:nsid w:val="37660336"/>
     <w:multiLevelType w:val="hybridMultilevel"/>
     <w:tmpl w:val="754EAC84"/>
@@ -9371,7 +10705,7 @@
       </w:rPr>
     </w:lvl>
   </w:abstractNum>
-  <w:abstractNum w:abstractNumId="15" w15:restartNumberingAfterBreak="0">
+  <w:abstractNum w:abstractNumId="17" w15:restartNumberingAfterBreak="0">
     <w:nsid w:val="39E54FC6"/>
     <w:multiLevelType w:val="singleLevel"/>
     <w:tmpl w:val="5B7288D4"/>
@@ -9391,7 +10725,7 @@
       </w:rPr>
     </w:lvl>
   </w:abstractNum>
-  <w:abstractNum w:abstractNumId="16" w15:restartNumberingAfterBreak="0">
+  <w:abstractNum w:abstractNumId="18" w15:restartNumberingAfterBreak="0">
     <w:nsid w:val="4189603E"/>
     <w:multiLevelType w:val="multilevel"/>
     <w:tmpl w:val="0AB06E12"/>
@@ -9598,7 +10932,7 @@
       </w:rPr>
     </w:lvl>
   </w:abstractNum>
-  <w:abstractNum w:abstractNumId="17" w15:restartNumberingAfterBreak="0">
+  <w:abstractNum w:abstractNumId="19" w15:restartNumberingAfterBreak="0">
     <w:nsid w:val="493C3F76"/>
     <w:multiLevelType w:val="hybridMultilevel"/>
     <w:tmpl w:val="9A9E418C"/>
@@ -9709,7 +11043,7 @@
       </w:pPr>
     </w:lvl>
   </w:abstractNum>
-  <w:abstractNum w:abstractNumId="18" w15:restartNumberingAfterBreak="0">
+  <w:abstractNum w:abstractNumId="20" w15:restartNumberingAfterBreak="0">
     <w:nsid w:val="52CA544A"/>
     <w:multiLevelType w:val="singleLevel"/>
     <w:tmpl w:val="AED6D67E"/>
@@ -9736,7 +11070,7 @@
       </w:rPr>
     </w:lvl>
   </w:abstractNum>
-  <w:abstractNum w:abstractNumId="19" w15:restartNumberingAfterBreak="0">
+  <w:abstractNum w:abstractNumId="21" w15:restartNumberingAfterBreak="0">
     <w:nsid w:val="6C402C58"/>
     <w:multiLevelType w:val="hybridMultilevel"/>
     <w:tmpl w:val="9A1CA078"/>
@@ -9881,7 +11215,7 @@
       </w:rPr>
     </w:lvl>
   </w:abstractNum>
-  <w:abstractNum w:abstractNumId="20" w15:restartNumberingAfterBreak="0">
+  <w:abstractNum w:abstractNumId="22" w15:restartNumberingAfterBreak="0">
     <w:nsid w:val="6CD32DA8"/>
     <w:multiLevelType w:val="singleLevel"/>
     <w:tmpl w:val="166470C2"/>
@@ -9908,40 +11242,40 @@
     </w:lvl>
   </w:abstractNum>
   <w:num w:numId="1" w16cid:durableId="1369909383">
+    <w:abstractNumId w:val="16"/>
+  </w:num>
+  <w:num w:numId="2" w16cid:durableId="568543031">
+    <w:abstractNumId w:val="21"/>
+  </w:num>
+  <w:num w:numId="3" w16cid:durableId="1207790780">
     <w:abstractNumId w:val="14"/>
   </w:num>
-  <w:num w:numId="2" w16cid:durableId="568543031">
-    <w:abstractNumId w:val="19"/>
+  <w:num w:numId="4" w16cid:durableId="629168631">
+    <w:abstractNumId w:val="18"/>
   </w:num>
-  <w:num w:numId="3" w16cid:durableId="1207790780">
+  <w:num w:numId="5" w16cid:durableId="1032806882">
+    <w:abstractNumId w:val="18"/>
+  </w:num>
+  <w:num w:numId="6" w16cid:durableId="1614826021">
+    <w:abstractNumId w:val="18"/>
+  </w:num>
+  <w:num w:numId="7" w16cid:durableId="1871990542">
+    <w:abstractNumId w:val="18"/>
+  </w:num>
+  <w:num w:numId="8" w16cid:durableId="2088458160">
+    <w:abstractNumId w:val="20"/>
+  </w:num>
+  <w:num w:numId="9" w16cid:durableId="231694775">
+    <w:abstractNumId w:val="22"/>
+  </w:num>
+  <w:num w:numId="10" w16cid:durableId="2126189682">
+    <w:abstractNumId w:val="17"/>
+  </w:num>
+  <w:num w:numId="11" w16cid:durableId="771515552">
     <w:abstractNumId w:val="13"/>
   </w:num>
-  <w:num w:numId="4" w16cid:durableId="629168631">
-    <w:abstractNumId w:val="16"/>
-  </w:num>
-  <w:num w:numId="5" w16cid:durableId="1032806882">
-    <w:abstractNumId w:val="16"/>
-  </w:num>
-  <w:num w:numId="6" w16cid:durableId="1614826021">
-    <w:abstractNumId w:val="16"/>
-  </w:num>
-  <w:num w:numId="7" w16cid:durableId="1871990542">
-    <w:abstractNumId w:val="16"/>
-  </w:num>
-  <w:num w:numId="8" w16cid:durableId="2088458160">
-    <w:abstractNumId w:val="18"/>
-  </w:num>
-  <w:num w:numId="9" w16cid:durableId="231694775">
-    <w:abstractNumId w:val="20"/>
-  </w:num>
-  <w:num w:numId="10" w16cid:durableId="2126189682">
-    <w:abstractNumId w:val="15"/>
-  </w:num>
-  <w:num w:numId="11" w16cid:durableId="771515552">
+  <w:num w:numId="12" w16cid:durableId="1603688421">
     <w:abstractNumId w:val="12"/>
-  </w:num>
-  <w:num w:numId="12" w16cid:durableId="1603688421">
-    <w:abstractNumId w:val="11"/>
   </w:num>
   <w:num w:numId="13" w16cid:durableId="308025467">
     <w:abstractNumId w:val="0"/>
@@ -9977,7 +11311,13 @@
     <w:abstractNumId w:val="1"/>
   </w:num>
   <w:num w:numId="24" w16cid:durableId="276639338">
-    <w:abstractNumId w:val="17"/>
+    <w:abstractNumId w:val="19"/>
+  </w:num>
+  <w:num w:numId="25" w16cid:durableId="1340278669">
+    <w:abstractNumId w:val="11"/>
+  </w:num>
+  <w:num w:numId="26" w16cid:durableId="1671251933">
+    <w:abstractNumId w:val="15"/>
   </w:num>
 </w:numbering>
 </file>

</xml_diff>

<commit_message>
Version sooumise a ieee bf
</commit_message>
<xml_diff>
--- a/MNE3SD25_AUTHENTICATION_ADMIN_DOC_BLOCKCHAIN.docx
+++ b/MNE3SD25_AUTHENTICATION_ADMIN_DOC_BLOCKCHAIN.docx
@@ -186,22 +186,12 @@
         </w:rPr>
         <w:br/>
       </w:r>
-      <w:hyperlink r:id="rId9" w:history="1">
-        <w:r>
-          <w:rPr>
-            <w:rStyle w:val="Lienhypertexte"/>
-            <w:sz w:val="18"/>
-            <w:szCs w:val="18"/>
-          </w:rPr>
-          <w:t>hiencanisius@gmail.com</w:t>
-        </w:r>
-      </w:hyperlink>
       <w:r>
         <w:rPr>
           <w:sz w:val="18"/>
           <w:szCs w:val="18"/>
         </w:rPr>
-        <w:t xml:space="preserve"> </w:t>
+        <w:t>hiencanisius@gmail.com</w:t>
       </w:r>
     </w:p>
     <w:p>
@@ -364,22 +354,12 @@
         </w:rPr>
         <w:br/>
       </w:r>
-      <w:hyperlink r:id="rId10" w:history="1">
-        <w:r>
-          <w:rPr>
-            <w:rStyle w:val="Lienhypertexte"/>
-            <w:sz w:val="18"/>
-            <w:szCs w:val="18"/>
-          </w:rPr>
-          <w:t>sadouanouan.malo@u-naziboni.bf</w:t>
-        </w:r>
-      </w:hyperlink>
       <w:r>
         <w:rPr>
           <w:sz w:val="18"/>
           <w:szCs w:val="18"/>
         </w:rPr>
-        <w:t xml:space="preserve"> </w:t>
+        <w:t>sadouanouan.malo@u-naziboni.bf</w:t>
       </w:r>
       <w:r>
         <w:rPr>
@@ -513,22 +493,12 @@
         </w:rPr>
         <w:br/>
       </w:r>
-      <w:hyperlink r:id="rId11" w:history="1">
-        <w:r>
-          <w:rPr>
-            <w:rStyle w:val="Lienhypertexte"/>
-            <w:sz w:val="18"/>
-            <w:szCs w:val="18"/>
-          </w:rPr>
-          <w:t>ousmane.barra@ujkz.bf</w:t>
-        </w:r>
-      </w:hyperlink>
       <w:r>
         <w:rPr>
           <w:sz w:val="18"/>
           <w:szCs w:val="18"/>
         </w:rPr>
-        <w:t xml:space="preserve"> </w:t>
+        <w:t>ousmane.barra@ujkz.bf</w:t>
       </w:r>
       <w:r>
         <w:rPr>
@@ -669,22 +639,12 @@
         </w:rPr>
         <w:br/>
       </w:r>
-      <w:hyperlink r:id="rId12" w:history="1">
-        <w:r>
-          <w:rPr>
-            <w:rStyle w:val="Lienhypertexte"/>
-            <w:sz w:val="18"/>
-            <w:szCs w:val="18"/>
-          </w:rPr>
-          <w:t>yaya.traore@tic.gov.bf</w:t>
-        </w:r>
-      </w:hyperlink>
       <w:r>
         <w:rPr>
           <w:sz w:val="18"/>
           <w:szCs w:val="18"/>
         </w:rPr>
-        <w:t xml:space="preserve"> </w:t>
+        <w:t>yaya.traore@tic.gov.bf</w:t>
       </w:r>
       <w:r>
         <w:rPr>
@@ -738,9 +698,6 @@
         <w:t>—</w:t>
       </w:r>
       <w:r>
-        <w:t xml:space="preserve"> </w:t>
-      </w:r>
-      <w:r>
         <w:t>Administrative documents have always played a central role not only in the functioning of the Administration but also in the relationship between the Administration and its users/customers. Indeed, they are used for traceability and serve as a basis for decision-making, communication and legal purposes. This means that all administrative documents must be reliable and of indisputable origin. However, it is increasingly common to encounter falsified digital administrative documents or those of dubious origin. This phenomenon creates a crisis of confidence between users/customers and the administration. Blockchain is a revolutionary technology can help secure administrative documents</w:t>
       </w:r>
       <w:r>
@@ -785,7 +742,7 @@
         <w:t>Keywords—</w:t>
       </w:r>
       <w:r>
-        <w:t xml:space="preserve"> authentication, security, document, blockchain, cryptography, decentralized application</w:t>
+        <w:t>authentication, security, document, blockchain, cryptography, decentralized application</w:t>
       </w:r>
     </w:p>
     <w:p>
@@ -1358,9 +1315,6 @@
       <w:r>
         <w:t>.</w:t>
       </w:r>
-      <w:r>
-        <w:t xml:space="preserve"> </w:t>
-      </w:r>
     </w:p>
     <w:p>
       <w:pPr>
@@ -6074,7 +6028,7 @@
           <w:noProof/>
         </w:rPr>
         <w:drawing>
-          <wp:inline distT="0" distB="0" distL="0" distR="0" wp14:anchorId="6BDEFE83" wp14:editId="648629F8">
+          <wp:inline distT="0" distB="0" distL="0" distR="0" wp14:anchorId="6BDEFE83" wp14:editId="18E34314">
             <wp:extent cx="3089910" cy="1073110"/>
             <wp:effectExtent l="0" t="0" r="0" b="0"/>
             <wp:docPr id="164742294" name="Image 1"/>
@@ -6089,7 +6043,7 @@
                     <pic:cNvPicPr/>
                   </pic:nvPicPr>
                   <pic:blipFill>
-                    <a:blip r:embed="rId13" cstate="print">
+                    <a:blip r:embed="rId9" cstate="print">
                       <a:extLst>
                         <a:ext uri="{28A0092B-C50C-407E-A947-70E740481C1C}">
                           <a14:useLocalDpi xmlns:a14="http://schemas.microsoft.com/office/drawing/2010/main" val="0"/>
@@ -6233,7 +6187,7 @@
           <w:noProof/>
         </w:rPr>
         <w:drawing>
-          <wp:inline distT="0" distB="0" distL="0" distR="0" wp14:anchorId="41285641" wp14:editId="6D43FE78">
+          <wp:inline distT="0" distB="0" distL="0" distR="0" wp14:anchorId="41285641" wp14:editId="45F9BD62">
             <wp:extent cx="3083955" cy="1492624"/>
             <wp:effectExtent l="0" t="0" r="2540" b="6350"/>
             <wp:docPr id="2143132312" name="Image 1"/>
@@ -6248,7 +6202,7 @@
                     <pic:cNvPicPr/>
                   </pic:nvPicPr>
                   <pic:blipFill>
-                    <a:blip r:embed="rId14" cstate="print">
+                    <a:blip r:embed="rId10" cstate="print">
                       <a:extLst>
                         <a:ext uri="{28A0092B-C50C-407E-A947-70E740481C1C}">
                           <a14:useLocalDpi xmlns:a14="http://schemas.microsoft.com/office/drawing/2010/main" val="0"/>
@@ -6326,10 +6280,7 @@
       </w:r>
       <w:proofErr w:type="spellEnd"/>
       <w:r>
-        <w:t>:</w:t>
-      </w:r>
-      <w:r>
-        <w:t xml:space="preserve"> </w:t>
+        <w:t xml:space="preserve">: </w:t>
       </w:r>
     </w:p>
     <w:p>
@@ -6419,10 +6370,7 @@
       </w:r>
       <w:proofErr w:type="spellEnd"/>
       <w:r>
-        <w:t xml:space="preserve"> keys must not</w:t>
-      </w:r>
-      <w:r>
-        <w:t xml:space="preserve"> </w:t>
+        <w:t xml:space="preserve"> keys must not </w:t>
       </w:r>
       <w:proofErr w:type="spellStart"/>
       <w:r>
@@ -6581,10 +6529,7 @@
       </w:r>
       <w:proofErr w:type="spellEnd"/>
       <w:r>
-        <w:t>.</w:t>
-      </w:r>
-      <w:r>
-        <w:t xml:space="preserve"> </w:t>
+        <w:t xml:space="preserve">. </w:t>
       </w:r>
       <w:proofErr w:type="spellStart"/>
       <w:r>
@@ -6600,13 +6545,7 @@
       </w:r>
       <w:proofErr w:type="spellEnd"/>
       <w:r>
-        <w:t xml:space="preserve"> upload (via the DApp back office) the final PDF or Word version of the</w:t>
-      </w:r>
-      <w:r>
-        <w:t xml:space="preserve"> </w:t>
-      </w:r>
-      <w:r>
-        <w:t xml:space="preserve">document </w:t>
+        <w:t xml:space="preserve"> upload (via the DApp back office) the final PDF or Word version of the document </w:t>
       </w:r>
       <w:proofErr w:type="spellStart"/>
       <w:r>
@@ -6638,13 +6577,7 @@
       </w:r>
       <w:proofErr w:type="spellEnd"/>
       <w:r>
-        <w:t xml:space="preserve"> enter the key pair. The</w:t>
-      </w:r>
-      <w:r>
-        <w:t xml:space="preserve"> </w:t>
-      </w:r>
-      <w:r>
-        <w:t xml:space="preserve">front end </w:t>
+        <w:t xml:space="preserve"> enter the key pair. The front end </w:t>
       </w:r>
       <w:proofErr w:type="spellStart"/>
       <w:r>
@@ -6712,13 +6645,7 @@
       </w:r>
       <w:proofErr w:type="spellEnd"/>
       <w:r>
-        <w:t>)</w:t>
-      </w:r>
-      <w:r>
-        <w:t xml:space="preserve"> </w:t>
-      </w:r>
-      <w:r>
-        <w:t xml:space="preserve">of </w:t>
+        <w:t xml:space="preserve">) of </w:t>
       </w:r>
       <w:proofErr w:type="spellStart"/>
       <w:r>
@@ -6774,13 +6701,7 @@
       </w:r>
       <w:proofErr w:type="spellEnd"/>
       <w:r>
-        <w:t xml:space="preserve"> key.</w:t>
-      </w:r>
-      <w:r>
-        <w:t xml:space="preserve"> </w:t>
-      </w:r>
-      <w:r>
-        <w:t xml:space="preserve">This </w:t>
+        <w:t xml:space="preserve"> key. This </w:t>
       </w:r>
       <w:proofErr w:type="spellStart"/>
       <w:r>
@@ -6820,13 +6741,7 @@
       </w:r>
       <w:proofErr w:type="spellEnd"/>
       <w:r>
-        <w:t xml:space="preserve"> digital signature.</w:t>
-      </w:r>
-      <w:r>
-        <w:t xml:space="preserve"> </w:t>
-      </w:r>
-      <w:r>
-        <w:t xml:space="preserve">This data (the </w:t>
+        <w:t xml:space="preserve"> digital signature. This data (the </w:t>
       </w:r>
       <w:proofErr w:type="spellStart"/>
       <w:r>
@@ -6942,13 +6857,7 @@
       </w:r>
       <w:proofErr w:type="spellEnd"/>
       <w:r>
-        <w:t xml:space="preserve"> </w:t>
-      </w:r>
-      <w:r>
-        <w:t xml:space="preserve">– </w:t>
-      </w:r>
-      <w:r>
-        <w:t xml:space="preserve">by </w:t>
+        <w:t xml:space="preserve"> – by </w:t>
       </w:r>
       <w:proofErr w:type="spellStart"/>
       <w:r>
@@ -6983,10 +6892,7 @@
       </w:r>
       <w:proofErr w:type="spellEnd"/>
       <w:r>
-        <w:t>–</w:t>
-      </w:r>
-      <w:r>
-        <w:t xml:space="preserve">, </w:t>
+        <w:t xml:space="preserve">–, </w:t>
       </w:r>
       <w:proofErr w:type="spellStart"/>
       <w:r>
@@ -7002,10 +6908,7 @@
       </w:r>
       <w:proofErr w:type="spellEnd"/>
       <w:r>
-        <w:t xml:space="preserve"> on the Ethereum blockchain.</w:t>
-      </w:r>
-      <w:r>
-        <w:t xml:space="preserve"> </w:t>
+        <w:t xml:space="preserve"> on the Ethereum blockchain. </w:t>
       </w:r>
       <w:proofErr w:type="spellStart"/>
       <w:r>
@@ -7444,7 +7347,7 @@
           <w:noProof/>
         </w:rPr>
         <w:drawing>
-          <wp:inline distT="0" distB="0" distL="0" distR="0" wp14:anchorId="0A90A45B" wp14:editId="4C8A35EF">
+          <wp:inline distT="0" distB="0" distL="0" distR="0" wp14:anchorId="0A90A45B" wp14:editId="77605715">
             <wp:extent cx="2968022" cy="1455950"/>
             <wp:effectExtent l="0" t="0" r="3810" b="5080"/>
             <wp:docPr id="1373624515" name="Image 1"/>
@@ -7459,7 +7362,7 @@
                     <pic:cNvPicPr/>
                   </pic:nvPicPr>
                   <pic:blipFill>
-                    <a:blip r:embed="rId15" cstate="print">
+                    <a:blip r:embed="rId11" cstate="print">
                       <a:extLst>
                         <a:ext uri="{28A0092B-C50C-407E-A947-70E740481C1C}">
                           <a14:useLocalDpi xmlns:a14="http://schemas.microsoft.com/office/drawing/2010/main" val="0"/>
@@ -7511,13 +7414,7 @@
         <w:rPr>
           <w:lang w:val="en-US"/>
         </w:rPr>
-        <w:t>Phase 2 also consists of several steps that can be described as follows:</w:t>
-      </w:r>
-      <w:r>
-        <w:rPr>
-          <w:lang w:val="en-US"/>
-        </w:rPr>
-        <w:t xml:space="preserve"> </w:t>
+        <w:t xml:space="preserve">Phase 2 also consists of several steps that can be described as follows: </w:t>
       </w:r>
     </w:p>
     <w:p>
@@ -7583,19 +7480,7 @@
         <w:rPr>
           <w:lang w:val="en-US"/>
         </w:rPr>
-        <w:t>The backend extracts the (text) content of the uploaded file for authentication and calculates</w:t>
-      </w:r>
-      <w:r>
-        <w:rPr>
-          <w:lang w:val="en-US"/>
-        </w:rPr>
-        <w:t xml:space="preserve"> </w:t>
-      </w:r>
-      <w:r>
-        <w:rPr>
-          <w:lang w:val="en-US"/>
-        </w:rPr>
-        <w:t>the hash of this content. This digital fingerprint (hash) is encoded and sent back to the</w:t>
+        <w:t>The backend extracts the (text) content of the uploaded file for authentication and calculates the hash of this content. This digital fingerprint (hash) is encoded and sent back to the</w:t>
       </w:r>
       <w:r>
         <w:rPr>
@@ -7625,19 +7510,7 @@
         <w:rPr>
           <w:lang w:val="en-US"/>
         </w:rPr>
-        <w:t>The frontend uses this hash and queries the Ethereum blockchain via the smart contract</w:t>
-      </w:r>
-      <w:r>
-        <w:rPr>
-          <w:lang w:val="en-US"/>
-        </w:rPr>
-        <w:t xml:space="preserve"> </w:t>
-      </w:r>
-      <w:r>
-        <w:rPr>
-          <w:lang w:val="en-US"/>
-        </w:rPr>
-        <w:t>(deployed there) to retrieve the raw digital fingerprint, digital signature, and</w:t>
+        <w:t>The frontend uses this hash and queries the Ethereum blockchain via the smart contract (deployed there) to retrieve the raw digital fingerprint, digital signature, and</w:t>
       </w:r>
       <w:r>
         <w:rPr>
@@ -7862,7 +7735,7 @@
           <w:noProof/>
         </w:rPr>
         <w:drawing>
-          <wp:inline distT="0" distB="0" distL="0" distR="0" wp14:anchorId="170F4B72" wp14:editId="418CAB08">
+          <wp:inline distT="0" distB="0" distL="0" distR="0" wp14:anchorId="170F4B72" wp14:editId="17B78B1B">
             <wp:extent cx="3080682" cy="1279304"/>
             <wp:effectExtent l="0" t="0" r="0" b="3810"/>
             <wp:docPr id="113906975" name="Image 1"/>
@@ -7877,7 +7750,7 @@
                     <pic:cNvPicPr/>
                   </pic:nvPicPr>
                   <pic:blipFill>
-                    <a:blip r:embed="rId16" cstate="print">
+                    <a:blip r:embed="rId12" cstate="print">
                       <a:extLst>
                         <a:ext uri="{28A0092B-C50C-407E-A947-70E740481C1C}">
                           <a14:useLocalDpi xmlns:a14="http://schemas.microsoft.com/office/drawing/2010/main" val="0"/>
@@ -7954,7 +7827,7 @@
           <w:noProof/>
         </w:rPr>
         <w:drawing>
-          <wp:inline distT="0" distB="0" distL="0" distR="0" wp14:anchorId="55EB4D37" wp14:editId="161F159B">
+          <wp:inline distT="0" distB="0" distL="0" distR="0" wp14:anchorId="55EB4D37" wp14:editId="1F5B96DE">
             <wp:extent cx="3082668" cy="1325147"/>
             <wp:effectExtent l="0" t="0" r="3810" b="0"/>
             <wp:docPr id="842662453" name="Image 1"/>
@@ -7969,7 +7842,7 @@
                     <pic:cNvPicPr/>
                   </pic:nvPicPr>
                   <pic:blipFill>
-                    <a:blip r:embed="rId17" cstate="print">
+                    <a:blip r:embed="rId13" cstate="print">
                       <a:extLst>
                         <a:ext uri="{28A0092B-C50C-407E-A947-70E740481C1C}">
                           <a14:useLocalDpi xmlns:a14="http://schemas.microsoft.com/office/drawing/2010/main" val="0"/>
@@ -8486,7 +8359,7 @@
                     <pic:cNvPicPr/>
                   </pic:nvPicPr>
                   <pic:blipFill>
-                    <a:blip r:embed="rId18" cstate="print">
+                    <a:blip r:embed="rId14" cstate="print">
                       <a:extLst>
                         <a:ext uri="{28A0092B-C50C-407E-A947-70E740481C1C}">
                           <a14:useLocalDpi xmlns:a14="http://schemas.microsoft.com/office/drawing/2010/main" val="0"/>
@@ -8600,7 +8473,7 @@
                     <pic:cNvPicPr/>
                   </pic:nvPicPr>
                   <pic:blipFill>
-                    <a:blip r:embed="rId19" cstate="print">
+                    <a:blip r:embed="rId15" cstate="print">
                       <a:extLst>
                         <a:ext uri="{28A0092B-C50C-407E-A947-70E740481C1C}">
                           <a14:useLocalDpi xmlns:a14="http://schemas.microsoft.com/office/drawing/2010/main" val="0"/>
@@ -8709,7 +8582,7 @@
                     <pic:cNvPicPr/>
                   </pic:nvPicPr>
                   <pic:blipFill>
-                    <a:blip r:embed="rId20" cstate="print">
+                    <a:blip r:embed="rId16" cstate="print">
                       <a:extLst>
                         <a:ext uri="{28A0092B-C50C-407E-A947-70E740481C1C}">
                           <a14:useLocalDpi xmlns:a14="http://schemas.microsoft.com/office/drawing/2010/main" val="0"/>
@@ -9338,9 +9211,6 @@
       <w:r>
         <w:t>« What is consensus ? A beginner’s guide », What is consensus ? A beginner's guide, May 13, 2022. Accessed: September 15, 2024. [Online]. Available at : https://crypto.com/fr/university/consensus-mechanisms-explained</w:t>
       </w:r>
-      <w:r>
-        <w:t>.</w:t>
-      </w:r>
     </w:p>
     <w:p>
       <w:pPr>
@@ -9350,9 +9220,6 @@
       <w:r>
         <w:t>« Ethereum », Wikipédia. January 22, 2025. Accessed: February 10, 2025. [Online]. Available at: https://fr.wikipedia.org/wiki/Ethereum</w:t>
       </w:r>
-      <w:r>
-        <w:t>.</w:t>
-      </w:r>
     </w:p>
     <w:p>
       <w:pPr>
@@ -9445,9 +9312,6 @@
       <w:r>
         <w:t>: https://www.csc.bf/index.php/textes-dereference/lois/item/76-loi-051-portant-sur-l-acces-a-l-information-publique</w:t>
       </w:r>
-      <w:r>
-        <w:t>.</w:t>
-      </w:r>
     </w:p>
     <w:p>
       <w:pPr>
@@ -9462,9 +9326,6 @@
       </w:r>
       <w:r>
         <w:t>Accessed: February 21, 2025. [Online]. Available at: https://www.francenum.gouv.fr/guides-et-conseils/pilotage-de-lentreprise/dematerialisation-des-documents/la-signature</w:t>
-      </w:r>
-      <w:r>
-        <w:t>.</w:t>
       </w:r>
     </w:p>
     <w:p>

</xml_diff>